<commit_message>
Minor format adjustments and procenty
</commit_message>
<xml_diff>
--- a/Lekcje/1 - Liczba.docx
+++ b/Lekcje/1 - Liczba.docx
@@ -1,6 +1,6 @@
 
 <file path=word/document.xml><?xml version="1.0" encoding="utf-8"?>
-<w:document xmlns:wpc="http://schemas.microsoft.com/office/word/2010/wordprocessingCanvas" xmlns:mc="http://schemas.openxmlformats.org/markup-compatibility/2006" xmlns:o="urn:schemas-microsoft-com:office:office" xmlns:r="http://schemas.openxmlformats.org/officeDocument/2006/relationships" xmlns:m="http://schemas.openxmlformats.org/officeDocument/2006/math" xmlns:v="urn:schemas-microsoft-com:vml" xmlns:wp14="http://schemas.microsoft.com/office/word/2010/wordprocessingDrawing" xmlns:wp="http://schemas.openxmlformats.org/drawingml/2006/wordprocessingDrawing" xmlns:w10="urn:schemas-microsoft-com:office:word" xmlns:w="http://schemas.openxmlformats.org/wordprocessingml/2006/main" xmlns:w14="http://schemas.microsoft.com/office/word/2010/wordml" xmlns:wpg="http://schemas.microsoft.com/office/word/2010/wordprocessingGroup" xmlns:wpi="http://schemas.microsoft.com/office/word/2010/wordprocessingInk" xmlns:wne="http://schemas.microsoft.com/office/word/2006/wordml" xmlns:wps="http://schemas.microsoft.com/office/word/2010/wordprocessingShape" mc:Ignorable="w14 wp14">
+<w:document xmlns:wpc="http://schemas.microsoft.com/office/word/2010/wordprocessingCanvas" xmlns:mc="http://schemas.openxmlformats.org/markup-compatibility/2006" xmlns:o="urn:schemas-microsoft-com:office:office" xmlns:r="http://schemas.openxmlformats.org/officeDocument/2006/relationships" xmlns:m="http://schemas.openxmlformats.org/officeDocument/2006/math" xmlns:v="urn:schemas-microsoft-com:vml" xmlns:wp14="http://schemas.microsoft.com/office/word/2010/wordprocessingDrawing" xmlns:wp="http://schemas.openxmlformats.org/drawingml/2006/wordprocessingDrawing" xmlns:w10="urn:schemas-microsoft-com:office:word" xmlns:w="http://schemas.openxmlformats.org/wordprocessingml/2006/main" xmlns:w14="http://schemas.microsoft.com/office/word/2010/wordml" xmlns:w15="http://schemas.microsoft.com/office/word/2012/wordml" xmlns:wpg="http://schemas.microsoft.com/office/word/2010/wordprocessingGroup" xmlns:wpi="http://schemas.microsoft.com/office/word/2010/wordprocessingInk" xmlns:wne="http://schemas.microsoft.com/office/word/2006/wordml" xmlns:wps="http://schemas.microsoft.com/office/word/2010/wordprocessingShape" mc:Ignorable="w14 w15 wp14">
   <w:body>
     <w:p>
       <w:pPr>
@@ -44,7 +44,7 @@
                     </pic:cNvPicPr>
                   </pic:nvPicPr>
                   <pic:blipFill rotWithShape="1">
-                    <a:blip r:embed="rId9">
+                    <a:blip r:embed="rId8">
                       <a:extLst>
                         <a:ext uri="{28A0092B-C50C-407E-A947-70E740481C1C}">
                           <a14:useLocalDpi xmlns:a14="http://schemas.microsoft.com/office/drawing/2010/main" val="0"/>
@@ -206,7 +206,7 @@
       </w:r>
       <w:r>
         <w:rPr>
-          <w:rStyle w:val="Odwoanieprzypisudolnego"/>
+          <w:rStyle w:val="FootnoteReference"/>
           <w:rFonts w:ascii="Calibri Light" w:hAnsi="Calibri Light"/>
           <w:sz w:val="28"/>
           <w:szCs w:val="28"/>
@@ -332,7 +332,7 @@
           </mc:Choice>
           <mc:Fallback>
             <w:pict>
-              <v:shapetype id="_x0000_t110" coordsize="21600,21600" o:spt="110" path="m10800,l,10800,10800,21600,21600,10800xe">
+              <v:shapetype w14:anchorId="2DAEB01A" id="_x0000_t110" coordsize="21600,21600" o:spt="110" path="m10800,l,10800,10800,21600,21600,10800xe">
                 <v:stroke joinstyle="miter"/>
                 <v:path gradientshapeok="t" o:connecttype="rect" textboxrect="5400,5400,16200,16200"/>
               </v:shapetype>
@@ -498,7 +498,7 @@
           <w:sz w:val="28"/>
           <w:szCs w:val="28"/>
         </w:rPr>
-        <w:t xml:space="preserve">pozytywną tendencję, stwierdzimy, że następnie liczba owiec w zagrodzie wynosi </w:t>
+        <w:t>pozytywną tendencję, stwierdzimy, że następnie liczba owiec w zagrodzie wynosi</w:t>
       </w:r>
       <w:r>
         <w:rPr>
@@ -507,7 +507,7 @@
           <w:sz w:val="28"/>
           <w:szCs w:val="28"/>
         </w:rPr>
-        <w:t>dwa, trzy, cztery, pięć, sześć, siedem, osiem, dziewięć</w:t>
+        <w:t xml:space="preserve"> trzy, cztery, pięć, sześć, siedem, osiem, dziewięć</w:t>
       </w:r>
       <w:r>
         <w:rPr>
@@ -2582,11 +2582,27 @@
           <w:sz w:val="28"/>
           <w:szCs w:val="28"/>
         </w:rPr>
-        <w:t>Pojęcie liczby najprościej uzmysłowić sobie poprzez ilość owiec w trzódce. Jednak liczba jako taka jest tworem znacznie bardziej ogólnym i abstrakcyjnym niż owca. Liczba może dotyczyć jakiegokolwiek obiektu materialnego</w:t>
-      </w:r>
-      <w:r>
-        <w:rPr>
-          <w:rStyle w:val="Odwoanieprzypisudolnego"/>
+        <w:t xml:space="preserve">Pojęcie liczby najprościej uzmysłowić sobie poprzez ilość owiec w trzódce. Jednak liczba jako taka jest tworem znacznie bardziej ogólnym i abstrakcyjnym niż owca. Liczba może dotyczyć jakiegokolwiek </w:t>
+      </w:r>
+      <w:r>
+        <w:rPr>
+          <w:rFonts w:ascii="Calibri Light" w:hAnsi="Calibri Light"/>
+          <w:sz w:val="28"/>
+          <w:szCs w:val="28"/>
+        </w:rPr>
+        <w:t xml:space="preserve">namacalnego </w:t>
+      </w:r>
+      <w:r>
+        <w:rPr>
+          <w:rFonts w:ascii="Calibri Light" w:hAnsi="Calibri Light"/>
+          <w:sz w:val="28"/>
+          <w:szCs w:val="28"/>
+        </w:rPr>
+        <w:t>obiektu. Możemy określić liczbę kupionych samochodów, liczbę zjedzonych paluszków albo liczbę obalonych flaszek</w:t>
+      </w:r>
+      <w:r>
+        <w:rPr>
+          <w:rStyle w:val="FootnoteReference"/>
           <w:rFonts w:ascii="Calibri Light" w:hAnsi="Calibri Light"/>
           <w:sz w:val="28"/>
           <w:szCs w:val="28"/>
@@ -2599,57 +2615,40 @@
           <w:sz w:val="28"/>
           <w:szCs w:val="28"/>
         </w:rPr>
-        <w:t>. Możemy określić liczbę kupionych samochodów, liczbę zjedzonych paluszków albo liczbę obalonych flaszek</w:t>
-      </w:r>
-      <w:r>
-        <w:rPr>
-          <w:rStyle w:val="Odwoanieprzypisudolnego"/>
+        <w:t xml:space="preserve">. W matematyce </w:t>
+      </w:r>
+      <w:r>
+        <w:rPr>
+          <w:rFonts w:ascii="Calibri Light" w:hAnsi="Calibri Light"/>
+          <w:sz w:val="28"/>
+          <w:szCs w:val="28"/>
+        </w:rPr>
+        <w:t xml:space="preserve">jednak liczba występuje samodzielnie, jako twór istniejący sam dla siebie i bez odniesienia do owiec ani flaszek. Najprościej przyjąć, że po prostu jest coś takiego jak liczba jeden, liczba dwa, </w:t>
+      </w:r>
+      <w:r>
+        <w:rPr>
+          <w:rFonts w:ascii="Calibri Light" w:hAnsi="Calibri Light"/>
+          <w:sz w:val="28"/>
+          <w:szCs w:val="28"/>
+        </w:rPr>
+        <w:t xml:space="preserve">liczba </w:t>
+      </w:r>
+      <w:r>
+        <w:rPr>
+          <w:rFonts w:ascii="Calibri Light" w:hAnsi="Calibri Light"/>
+          <w:sz w:val="28"/>
+          <w:szCs w:val="28"/>
+        </w:rPr>
+        <w:t>trzy itd.</w:t>
+      </w:r>
+      <w:r>
+        <w:rPr>
+          <w:rStyle w:val="FootnoteReference"/>
           <w:rFonts w:ascii="Calibri Light" w:hAnsi="Calibri Light"/>
           <w:sz w:val="28"/>
           <w:szCs w:val="28"/>
         </w:rPr>
         <w:footnoteReference w:id="3"/>
-      </w:r>
-      <w:r>
-        <w:rPr>
-          <w:rFonts w:ascii="Calibri Light" w:hAnsi="Calibri Light"/>
-          <w:sz w:val="28"/>
-          <w:szCs w:val="28"/>
-        </w:rPr>
-        <w:t xml:space="preserve">. W matematyce </w:t>
-      </w:r>
-      <w:r>
-        <w:rPr>
-          <w:rFonts w:ascii="Calibri Light" w:hAnsi="Calibri Light"/>
-          <w:sz w:val="28"/>
-          <w:szCs w:val="28"/>
-        </w:rPr>
-        <w:t xml:space="preserve">jednak liczba występuje samodzielnie, jako twór istniejący sam dla siebie i bez odniesienia do owiec ani flaszek. Najprościej przyjąć, że po prostu jest coś takiego jak liczba jeden, liczba dwa, </w:t>
-      </w:r>
-      <w:r>
-        <w:rPr>
-          <w:rFonts w:ascii="Calibri Light" w:hAnsi="Calibri Light"/>
-          <w:sz w:val="28"/>
-          <w:szCs w:val="28"/>
-        </w:rPr>
-        <w:t xml:space="preserve">liczba </w:t>
-      </w:r>
-      <w:r>
-        <w:rPr>
-          <w:rFonts w:ascii="Calibri Light" w:hAnsi="Calibri Light"/>
-          <w:sz w:val="28"/>
-          <w:szCs w:val="28"/>
-        </w:rPr>
-        <w:t>trzy itd.</w:t>
-      </w:r>
-      <w:r>
-        <w:rPr>
-          <w:rStyle w:val="Odwoanieprzypisudolnego"/>
-          <w:rFonts w:ascii="Calibri Light" w:hAnsi="Calibri Light"/>
-          <w:sz w:val="28"/>
-          <w:szCs w:val="28"/>
-        </w:rPr>
-        <w:footnoteReference w:id="4"/>
       </w:r>
       <w:r>
         <w:rPr>
@@ -2781,7 +2780,23 @@
           <w:sz w:val="28"/>
           <w:szCs w:val="28"/>
         </w:rPr>
-        <w:t>Liczba naturalna – każdy element zbioru liczb naturalnych</w:t>
+        <w:t>Liczba naturalna –</w:t>
+      </w:r>
+      <w:r>
+        <w:rPr>
+          <w:rFonts w:ascii="Calibri Light" w:hAnsi="Calibri Light"/>
+          <w:sz w:val="28"/>
+          <w:szCs w:val="28"/>
+        </w:rPr>
+        <w:t xml:space="preserve"> </w:t>
+      </w:r>
+      <w:r>
+        <w:rPr>
+          <w:rFonts w:ascii="Calibri Light" w:hAnsi="Calibri Light"/>
+          <w:sz w:val="28"/>
+          <w:szCs w:val="28"/>
+        </w:rPr>
+        <w:t>element zbioru liczb naturalnych</w:t>
       </w:r>
     </w:p>
     <w:p>
@@ -2887,7 +2902,7 @@
           </mc:Choice>
           <mc:Fallback>
             <w:pict>
-              <v:shape id="Schemat blokowy: decyzja 2" o:spid="_x0000_s1026" type="#_x0000_t110" style="position:absolute;margin-left:-4.5pt;margin-top:11.8pt;width:12.75pt;height:21.75pt;z-index:251661312;visibility:visible;mso-wrap-style:square;mso-width-percent:0;mso-height-percent:0;mso-wrap-distance-left:9pt;mso-wrap-distance-top:0;mso-wrap-distance-right:9pt;mso-wrap-distance-bottom:0;mso-position-horizontal:absolute;mso-position-horizontal-relative:text;mso-position-vertical:absolute;mso-position-vertical-relative:text;mso-width-percent:0;mso-height-percent:0;mso-width-relative:margin;mso-height-relative:margin;v-text-anchor:middle" o:gfxdata="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" fillcolor="#ac0000" stroked="f" strokeweight="2pt"/>
+              <v:shape w14:anchorId="0E3D96A8" id="Schemat blokowy: decyzja 2" o:spid="_x0000_s1026" type="#_x0000_t110" style="position:absolute;margin-left:-4.5pt;margin-top:11.8pt;width:12.75pt;height:21.75pt;z-index:251661312;visibility:visible;mso-wrap-style:square;mso-width-percent:0;mso-height-percent:0;mso-wrap-distance-left:9pt;mso-wrap-distance-top:0;mso-wrap-distance-right:9pt;mso-wrap-distance-bottom:0;mso-position-horizontal:absolute;mso-position-horizontal-relative:text;mso-position-vertical:absolute;mso-position-vertical-relative:text;mso-width-percent:0;mso-height-percent:0;mso-width-relative:margin;mso-height-relative:margin;v-text-anchor:middle" o:gfxdata="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" fillcolor="#ac0000" stroked="f" strokeweight="2pt"/>
             </w:pict>
           </mc:Fallback>
         </mc:AlternateContent>
@@ -3282,7 +3297,7 @@
           </mc:Choice>
           <mc:Fallback>
             <w:pict>
-              <v:shape id="Schemat blokowy: decyzja 3" o:spid="_x0000_s1026" type="#_x0000_t110" style="position:absolute;margin-left:-4.5pt;margin-top:11.3pt;width:12.75pt;height:21.75pt;z-index:251663360;visibility:visible;mso-wrap-style:square;mso-width-percent:0;mso-height-percent:0;mso-wrap-distance-left:9pt;mso-wrap-distance-top:0;mso-wrap-distance-right:9pt;mso-wrap-distance-bottom:0;mso-position-horizontal:absolute;mso-position-horizontal-relative:text;mso-position-vertical:absolute;mso-position-vertical-relative:text;mso-width-percent:0;mso-height-percent:0;mso-width-relative:margin;mso-height-relative:margin;v-text-anchor:middle" o:gfxdata="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" fillcolor="#ac0000" stroked="f" strokeweight="2pt"/>
+              <v:shape w14:anchorId="1214CCBF" id="Schemat blokowy: decyzja 3" o:spid="_x0000_s1026" type="#_x0000_t110" style="position:absolute;margin-left:-4.5pt;margin-top:11.3pt;width:12.75pt;height:21.75pt;z-index:251663360;visibility:visible;mso-wrap-style:square;mso-width-percent:0;mso-height-percent:0;mso-wrap-distance-left:9pt;mso-wrap-distance-top:0;mso-wrap-distance-right:9pt;mso-wrap-distance-bottom:0;mso-position-horizontal:absolute;mso-position-horizontal-relative:text;mso-position-vertical:absolute;mso-position-vertical-relative:text;mso-width-percent:0;mso-height-percent:0;mso-width-relative:margin;mso-height-relative:margin;v-text-anchor:middle" o:gfxdata="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" fillcolor="#ac0000" stroked="f" strokeweight="2pt"/>
             </w:pict>
           </mc:Fallback>
         </mc:AlternateContent>
@@ -3375,12 +3390,12 @@
       </w:r>
       <w:r>
         <w:rPr>
-          <w:rStyle w:val="Odwoanieprzypisudolnego"/>
-          <w:rFonts w:ascii="Calibri Light" w:hAnsi="Calibri Light"/>
-          <w:sz w:val="28"/>
-          <w:szCs w:val="28"/>
-        </w:rPr>
-        <w:footnoteReference w:id="5"/>
+          <w:rStyle w:val="FootnoteReference"/>
+          <w:rFonts w:ascii="Calibri Light" w:hAnsi="Calibri Light"/>
+          <w:sz w:val="28"/>
+          <w:szCs w:val="28"/>
+        </w:rPr>
+        <w:footnoteReference w:id="4"/>
       </w:r>
       <w:r>
         <w:rPr>
@@ -3455,7 +3470,7 @@
     </w:p>
     <w:p>
       <w:pPr>
-        <w:pStyle w:val="Akapitzlist"/>
+        <w:pStyle w:val="ListParagraph"/>
         <w:numPr>
           <w:ilvl w:val="0"/>
           <w:numId w:val="5"/>
@@ -3486,7 +3501,7 @@
     </w:p>
     <w:p>
       <w:pPr>
-        <w:pStyle w:val="Akapitzlist"/>
+        <w:pStyle w:val="ListParagraph"/>
         <w:numPr>
           <w:ilvl w:val="0"/>
           <w:numId w:val="5"/>
@@ -3525,7 +3540,7 @@
     </w:p>
     <w:p>
       <w:pPr>
-        <w:pStyle w:val="Akapitzlist"/>
+        <w:pStyle w:val="ListParagraph"/>
         <w:numPr>
           <w:ilvl w:val="0"/>
           <w:numId w:val="5"/>
@@ -3599,7 +3614,7 @@
     </w:p>
     <w:p>
       <w:pPr>
-        <w:pStyle w:val="Akapitzlist"/>
+        <w:pStyle w:val="ListParagraph"/>
         <w:numPr>
           <w:ilvl w:val="0"/>
           <w:numId w:val="6"/>
@@ -3638,7 +3653,7 @@
     </w:p>
     <w:p>
       <w:pPr>
-        <w:pStyle w:val="Akapitzlist"/>
+        <w:pStyle w:val="ListParagraph"/>
         <w:numPr>
           <w:ilvl w:val="0"/>
           <w:numId w:val="6"/>
@@ -3661,7 +3676,7 @@
     </w:p>
     <w:p>
       <w:pPr>
-        <w:pStyle w:val="Akapitzlist"/>
+        <w:pStyle w:val="ListParagraph"/>
         <w:numPr>
           <w:ilvl w:val="0"/>
           <w:numId w:val="6"/>
@@ -3763,12 +3778,12 @@
       </w:r>
       <w:r>
         <w:rPr>
-          <w:rStyle w:val="Odwoanieprzypisudolnego"/>
-          <w:rFonts w:ascii="Calibri Light" w:hAnsi="Calibri Light"/>
-          <w:sz w:val="28"/>
-          <w:szCs w:val="28"/>
-        </w:rPr>
-        <w:footnoteReference w:id="6"/>
+          <w:rStyle w:val="FootnoteReference"/>
+          <w:rFonts w:ascii="Calibri Light" w:hAnsi="Calibri Light"/>
+          <w:sz w:val="28"/>
+          <w:szCs w:val="28"/>
+        </w:rPr>
+        <w:footnoteReference w:id="5"/>
       </w:r>
       <w:r>
         <w:rPr>
@@ -3930,11 +3945,7 @@
           </mc:Choice>
           <mc:Fallback>
             <w:pict>
-              <v:shapetype id="_x0000_t110" coordsize="21600,21600" o:spt="110" path="m10800,l,10800,10800,21600,21600,10800xe">
-                <v:stroke joinstyle="miter"/>
-                <v:path gradientshapeok="t" o:connecttype="rect" textboxrect="5400,5400,16200,16200"/>
-              </v:shapetype>
-              <v:shape id="Schemat blokowy: decyzja 5" o:spid="_x0000_s1026" type="#_x0000_t110" style="position:absolute;margin-left:-4.5pt;margin-top:11.3pt;width:12.75pt;height:21.75pt;z-index:251668480;visibility:visible;mso-wrap-style:square;mso-width-percent:0;mso-height-percent:0;mso-wrap-distance-left:9pt;mso-wrap-distance-top:0;mso-wrap-distance-right:9pt;mso-wrap-distance-bottom:0;mso-position-horizontal:absolute;mso-position-horizontal-relative:text;mso-position-vertical:absolute;mso-position-vertical-relative:text;mso-width-percent:0;mso-height-percent:0;mso-width-relative:margin;mso-height-relative:margin;v-text-anchor:middle" o:gfxdata="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" fillcolor="#ac0000" stroked="f" strokeweight="2pt"/>
+              <v:shape w14:anchorId="29C0E01D" id="Schemat blokowy: decyzja 5" o:spid="_x0000_s1026" type="#_x0000_t110" style="position:absolute;margin-left:-4.5pt;margin-top:11.3pt;width:12.75pt;height:21.75pt;z-index:251668480;visibility:visible;mso-wrap-style:square;mso-width-percent:0;mso-height-percent:0;mso-wrap-distance-left:9pt;mso-wrap-distance-top:0;mso-wrap-distance-right:9pt;mso-wrap-distance-bottom:0;mso-position-horizontal:absolute;mso-position-horizontal-relative:text;mso-position-vertical:absolute;mso-position-vertical-relative:text;mso-width-percent:0;mso-height-percent:0;mso-width-relative:margin;mso-height-relative:margin;v-text-anchor:middle" o:gfxdata="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" fillcolor="#ac0000" stroked="f" strokeweight="2pt"/>
             </w:pict>
           </mc:Fallback>
         </mc:AlternateContent>
@@ -3993,12 +4004,12 @@
       </w:r>
       <w:r>
         <w:rPr>
-          <w:rStyle w:val="Odwoanieprzypisudolnego"/>
-          <w:rFonts w:ascii="Calibri Light" w:hAnsi="Calibri Light"/>
-          <w:sz w:val="28"/>
-          <w:szCs w:val="28"/>
-        </w:rPr>
-        <w:footnoteReference w:id="7"/>
+          <w:rStyle w:val="FootnoteReference"/>
+          <w:rFonts w:ascii="Calibri Light" w:hAnsi="Calibri Light"/>
+          <w:sz w:val="28"/>
+          <w:szCs w:val="28"/>
+        </w:rPr>
+        <w:footnoteReference w:id="6"/>
       </w:r>
       <w:r>
         <w:rPr>
@@ -4142,25 +4153,7 @@
           <w:sz w:val="28"/>
           <w:szCs w:val="28"/>
         </w:rPr>
-        <w:t xml:space="preserve">Te </w:t>
-      </w:r>
-      <w:proofErr w:type="spellStart"/>
-      <w:r>
-        <w:rPr>
-          <w:rFonts w:ascii="Calibri Light" w:hAnsi="Calibri Light"/>
-          <w:sz w:val="28"/>
-          <w:szCs w:val="28"/>
-        </w:rPr>
-        <w:t>dziubaski</w:t>
-      </w:r>
-      <w:proofErr w:type="spellEnd"/>
-      <w:r>
-        <w:rPr>
-          <w:rFonts w:ascii="Calibri Light" w:hAnsi="Calibri Light"/>
-          <w:sz w:val="28"/>
-          <w:szCs w:val="28"/>
-        </w:rPr>
-        <w:t xml:space="preserve"> to </w:t>
+        <w:t xml:space="preserve">Te dziubaski to </w:t>
       </w:r>
       <w:r>
         <w:rPr>
@@ -4177,25 +4170,7 @@
           <w:sz w:val="28"/>
           <w:szCs w:val="28"/>
         </w:rPr>
-        <w:t xml:space="preserve">. Łatwo zapamiętać, w którą stronę należy obrócić </w:t>
-      </w:r>
-      <w:proofErr w:type="spellStart"/>
-      <w:r>
-        <w:rPr>
-          <w:rFonts w:ascii="Calibri Light" w:hAnsi="Calibri Light"/>
-          <w:sz w:val="28"/>
-          <w:szCs w:val="28"/>
-        </w:rPr>
-        <w:t>dziubaska</w:t>
-      </w:r>
-      <w:proofErr w:type="spellEnd"/>
-      <w:r>
-        <w:rPr>
-          <w:rFonts w:ascii="Calibri Light" w:hAnsi="Calibri Light"/>
-          <w:sz w:val="28"/>
-          <w:szCs w:val="28"/>
-        </w:rPr>
-        <w:t xml:space="preserve">: </w:t>
+        <w:t xml:space="preserve">. Łatwo zapamiętać, w którą stronę należy obrócić dziubaska: </w:t>
       </w:r>
     </w:p>
     <w:p>
@@ -4210,7 +4185,7 @@
     </w:p>
     <w:tbl>
       <w:tblPr>
-        <w:tblStyle w:val="Tabela-Siatka"/>
+        <w:tblStyle w:val="TableGrid"/>
         <w:tblW w:w="0" w:type="auto"/>
         <w:tblBorders>
           <w:top w:val="none" w:sz="0" w:space="0" w:color="auto"/>
@@ -4337,7 +4312,7 @@
                 </mc:Choice>
                 <mc:Fallback>
                   <w:pict>
-                    <v:shapetype id="_x0000_t5" coordsize="21600,21600" o:spt="5" adj="10800" path="m@0,l,21600r21600,xe">
+                    <v:shapetype w14:anchorId="3A97AA30" id="_x0000_t5" coordsize="21600,21600" o:spt="5" adj="10800" path="m@0,l,21600r21600,xe">
                       <v:stroke joinstyle="miter"/>
                       <v:formulas>
                         <v:f eqn="val #0"/>
@@ -4550,7 +4525,7 @@
     </w:p>
     <w:p>
       <w:pPr>
-        <w:pStyle w:val="Akapitzlist"/>
+        <w:pStyle w:val="ListParagraph"/>
         <w:numPr>
           <w:ilvl w:val="0"/>
           <w:numId w:val="7"/>
@@ -4581,7 +4556,7 @@
     </w:p>
     <w:p>
       <w:pPr>
-        <w:pStyle w:val="Akapitzlist"/>
+        <w:pStyle w:val="ListParagraph"/>
         <w:numPr>
           <w:ilvl w:val="0"/>
           <w:numId w:val="7"/>
@@ -4604,7 +4579,7 @@
     </w:p>
     <w:p>
       <w:pPr>
-        <w:pStyle w:val="Akapitzlist"/>
+        <w:pStyle w:val="ListParagraph"/>
         <w:numPr>
           <w:ilvl w:val="0"/>
           <w:numId w:val="7"/>
@@ -4708,7 +4683,7 @@
     </w:p>
     <w:p>
       <w:pPr>
-        <w:pStyle w:val="Akapitzlist"/>
+        <w:pStyle w:val="ListParagraph"/>
         <w:numPr>
           <w:ilvl w:val="0"/>
           <w:numId w:val="8"/>
@@ -4731,7 +4706,7 @@
     </w:p>
     <w:p>
       <w:pPr>
-        <w:pStyle w:val="Akapitzlist"/>
+        <w:pStyle w:val="ListParagraph"/>
         <w:numPr>
           <w:ilvl w:val="0"/>
           <w:numId w:val="8"/>
@@ -4754,7 +4729,7 @@
     </w:p>
     <w:p>
       <w:pPr>
-        <w:pStyle w:val="Akapitzlist"/>
+        <w:pStyle w:val="ListParagraph"/>
         <w:numPr>
           <w:ilvl w:val="0"/>
           <w:numId w:val="8"/>
@@ -4774,6 +4749,16 @@
         </w:rPr>
         <w:t>Maciuś dostał z egzaminu 4. Wchodzi do koła, chociaż wszyscy krzywo na niego patrzą (4 = 4)</w:t>
       </w:r>
+      <w:r>
+        <w:rPr>
+          <w:rFonts w:ascii="Calibri Light" w:hAnsi="Calibri Light"/>
+          <w:sz w:val="28"/>
+          <w:szCs w:val="28"/>
+        </w:rPr>
+        <w:t>.</w:t>
+      </w:r>
+      <w:bookmarkStart w:id="0" w:name="_GoBack"/>
+      <w:bookmarkEnd w:id="0"/>
     </w:p>
     <w:p>
       <w:pPr>
@@ -4976,23 +4961,21 @@
         </w:rPr>
         <w:t xml:space="preserve">wszystkimi </w:t>
       </w:r>
-      <w:proofErr w:type="spellStart"/>
       <w:r>
         <w:rPr>
           <w:rFonts w:ascii="Calibri Light" w:eastAsiaTheme="minorEastAsia" w:hAnsi="Calibri Light"/>
           <w:sz w:val="28"/>
           <w:szCs w:val="28"/>
         </w:rPr>
-        <w:t>dziubaskami</w:t>
-      </w:r>
-      <w:proofErr w:type="spellEnd"/>
+        <w:t xml:space="preserve">dziubaskami czeka w temacie </w:t>
+      </w:r>
       <w:r>
         <w:rPr>
           <w:rFonts w:ascii="Calibri Light" w:eastAsiaTheme="minorEastAsia" w:hAnsi="Calibri Light"/>
           <w:sz w:val="28"/>
           <w:szCs w:val="28"/>
         </w:rPr>
-        <w:t xml:space="preserve"> czeka w temacie </w:t>
+        <w:t>„</w:t>
       </w:r>
       <w:r>
         <w:rPr>
@@ -5000,7 +4983,7 @@
           <w:sz w:val="28"/>
           <w:szCs w:val="28"/>
         </w:rPr>
-        <w:t>„</w:t>
+        <w:t>Nierówności</w:t>
       </w:r>
       <w:r>
         <w:rPr>
@@ -5008,7 +4991,7 @@
           <w:sz w:val="28"/>
           <w:szCs w:val="28"/>
         </w:rPr>
-        <w:t>Nierówności</w:t>
+        <w:t>”</w:t>
       </w:r>
       <w:r>
         <w:rPr>
@@ -5016,18 +4999,8 @@
           <w:sz w:val="28"/>
           <w:szCs w:val="28"/>
         </w:rPr>
-        <w:t>”</w:t>
-      </w:r>
-      <w:r>
-        <w:rPr>
-          <w:rFonts w:ascii="Calibri Light" w:eastAsiaTheme="minorEastAsia" w:hAnsi="Calibri Light"/>
-          <w:sz w:val="28"/>
-          <w:szCs w:val="28"/>
-        </w:rPr>
         <w:t>.</w:t>
       </w:r>
-      <w:bookmarkStart w:id="0" w:name="_GoBack"/>
-      <w:bookmarkEnd w:id="0"/>
     </w:p>
     <w:p>
       <w:pPr>
@@ -5131,7 +5104,7 @@
           </mc:Choice>
           <mc:Fallback>
             <w:pict>
-              <v:shape id="Schemat blokowy: decyzja 4" o:spid="_x0000_s1026" type="#_x0000_t110" style="position:absolute;margin-left:-4.5pt;margin-top:12.1pt;width:12.75pt;height:21.75pt;z-index:251665408;visibility:visible;mso-wrap-style:square;mso-width-percent:0;mso-height-percent:0;mso-wrap-distance-left:9pt;mso-wrap-distance-top:0;mso-wrap-distance-right:9pt;mso-wrap-distance-bottom:0;mso-position-horizontal:absolute;mso-position-horizontal-relative:text;mso-position-vertical:absolute;mso-position-vertical-relative:text;mso-width-percent:0;mso-height-percent:0;mso-width-relative:margin;mso-height-relative:margin;v-text-anchor:middle" o:gfxdata="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" fillcolor="#ac0000" stroked="f" strokeweight="2pt"/>
+              <v:shape w14:anchorId="1504991F" id="Schemat blokowy: decyzja 4" o:spid="_x0000_s1026" type="#_x0000_t110" style="position:absolute;margin-left:-4.5pt;margin-top:12.1pt;width:12.75pt;height:21.75pt;z-index:251665408;visibility:visible;mso-wrap-style:square;mso-width-percent:0;mso-height-percent:0;mso-wrap-distance-left:9pt;mso-wrap-distance-top:0;mso-wrap-distance-right:9pt;mso-wrap-distance-bottom:0;mso-position-horizontal:absolute;mso-position-horizontal-relative:text;mso-position-vertical:absolute;mso-position-vertical-relative:text;mso-width-percent:0;mso-height-percent:0;mso-width-relative:margin;mso-height-relative:margin;v-text-anchor:middle" o:gfxdata="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" fillcolor="#ac0000" stroked="f" strokeweight="2pt"/>
             </w:pict>
           </mc:Fallback>
         </mc:AlternateContent>
@@ -5689,12 +5662,12 @@
       </w:r>
       <w:r>
         <w:rPr>
-          <w:rStyle w:val="Odwoanieprzypisudolnego"/>
-          <w:rFonts w:ascii="Calibri Light" w:hAnsi="Calibri Light"/>
-          <w:sz w:val="28"/>
-          <w:szCs w:val="28"/>
-        </w:rPr>
-        <w:footnoteReference w:id="8"/>
+          <w:rStyle w:val="FootnoteReference"/>
+          <w:rFonts w:ascii="Calibri Light" w:hAnsi="Calibri Light"/>
+          <w:sz w:val="28"/>
+          <w:szCs w:val="28"/>
+        </w:rPr>
+        <w:footnoteReference w:id="7"/>
       </w:r>
       <w:r>
         <w:rPr>
@@ -5984,16 +5957,8 @@
           <w:lang w:val="en-US"/>
         </w:rPr>
         <w:tab/>
-      </w:r>
-      <w:proofErr w:type="spellStart"/>
-      <w:r>
-        <w:rPr>
-          <w:rFonts w:ascii="Calibri Light" w:hAnsi="Calibri Light"/>
-          <w:lang w:val="en-US"/>
-        </w:rPr>
         <w:t>kwintylion</w:t>
       </w:r>
-      <w:proofErr w:type="spellEnd"/>
     </w:p>
     <w:p>
       <w:pPr>
@@ -6021,16 +5986,8 @@
           <w:lang w:val="en-US"/>
         </w:rPr>
         <w:tab/>
-      </w:r>
-      <w:proofErr w:type="spellStart"/>
-      <w:r>
-        <w:rPr>
-          <w:rFonts w:ascii="Calibri Light" w:hAnsi="Calibri Light"/>
-          <w:lang w:val="en-US"/>
-        </w:rPr>
         <w:t>kwintyliard</w:t>
       </w:r>
-      <w:proofErr w:type="spellEnd"/>
     </w:p>
     <w:p>
       <w:pPr>
@@ -6058,23 +6015,15 @@
           <w:lang w:val="en-US"/>
         </w:rPr>
         <w:tab/>
-      </w:r>
-      <w:proofErr w:type="spellStart"/>
-      <w:r>
-        <w:rPr>
+        <w:t>sekstylion</w:t>
+      </w:r>
+      <w:r>
+        <w:rPr>
+          <w:rStyle w:val="FootnoteReference"/>
           <w:rFonts w:ascii="Calibri Light" w:hAnsi="Calibri Light"/>
           <w:lang w:val="en-US"/>
         </w:rPr>
-        <w:t>sekstylion</w:t>
-      </w:r>
-      <w:proofErr w:type="spellEnd"/>
-      <w:r>
-        <w:rPr>
-          <w:rStyle w:val="Odwoanieprzypisudolnego"/>
-          <w:rFonts w:ascii="Calibri Light" w:hAnsi="Calibri Light"/>
-          <w:lang w:val="en-US"/>
-        </w:rPr>
-        <w:footnoteReference w:id="9"/>
+        <w:footnoteReference w:id="8"/>
       </w:r>
     </w:p>
     <w:p>
@@ -6103,16 +6052,8 @@
           <w:lang w:val="en-US"/>
         </w:rPr>
         <w:tab/>
-      </w:r>
-      <w:proofErr w:type="spellStart"/>
-      <w:r>
-        <w:rPr>
-          <w:rFonts w:ascii="Calibri Light" w:hAnsi="Calibri Light"/>
-          <w:lang w:val="en-US"/>
-        </w:rPr>
         <w:t>sekstyliard</w:t>
       </w:r>
-      <w:proofErr w:type="spellEnd"/>
     </w:p>
     <w:p>
       <w:pPr>
@@ -6140,16 +6081,8 @@
           <w:lang w:val="en-US"/>
         </w:rPr>
         <w:tab/>
-      </w:r>
-      <w:proofErr w:type="spellStart"/>
-      <w:r>
-        <w:rPr>
-          <w:rFonts w:ascii="Calibri Light" w:hAnsi="Calibri Light"/>
-          <w:lang w:val="en-US"/>
-        </w:rPr>
         <w:t>septylion</w:t>
       </w:r>
-      <w:proofErr w:type="spellEnd"/>
     </w:p>
     <w:p>
       <w:pPr>
@@ -6177,16 +6110,8 @@
           <w:lang w:val="en-US"/>
         </w:rPr>
         <w:tab/>
-      </w:r>
-      <w:proofErr w:type="spellStart"/>
-      <w:r>
-        <w:rPr>
-          <w:rFonts w:ascii="Calibri Light" w:hAnsi="Calibri Light"/>
-          <w:lang w:val="en-US"/>
-        </w:rPr>
         <w:t>septyliard</w:t>
       </w:r>
-      <w:proofErr w:type="spellEnd"/>
     </w:p>
     <w:p>
       <w:pPr>
@@ -6269,20 +6194,7 @@
           <w:rFonts w:ascii="Calibri Light" w:hAnsi="Calibri Light"/>
         </w:rPr>
         <w:tab/>
-      </w:r>
-      <w:proofErr w:type="spellStart"/>
-      <w:r>
-        <w:rPr>
-          <w:rFonts w:ascii="Calibri Light" w:hAnsi="Calibri Light"/>
-        </w:rPr>
-        <w:t>nonylion</w:t>
-      </w:r>
-      <w:proofErr w:type="spellEnd"/>
-      <w:r>
-        <w:rPr>
-          <w:rFonts w:ascii="Calibri Light" w:hAnsi="Calibri Light"/>
-        </w:rPr>
-        <w:t xml:space="preserve"> (lub nonilion)</w:t>
+        <w:t>nonylion (lub nonilion)</w:t>
       </w:r>
     </w:p>
     <w:p>
@@ -6308,34 +6220,7 @@
           <w:rFonts w:ascii="Calibri Light" w:hAnsi="Calibri Light"/>
         </w:rPr>
         <w:tab/>
-      </w:r>
-      <w:proofErr w:type="spellStart"/>
-      <w:r>
-        <w:rPr>
-          <w:rFonts w:ascii="Calibri Light" w:hAnsi="Calibri Light"/>
-        </w:rPr>
-        <w:t>nonyliard</w:t>
-      </w:r>
-      <w:proofErr w:type="spellEnd"/>
-      <w:r>
-        <w:rPr>
-          <w:rFonts w:ascii="Calibri Light" w:hAnsi="Calibri Light"/>
-        </w:rPr>
-        <w:t xml:space="preserve"> (lub </w:t>
-      </w:r>
-      <w:proofErr w:type="spellStart"/>
-      <w:r>
-        <w:rPr>
-          <w:rFonts w:ascii="Calibri Light" w:hAnsi="Calibri Light"/>
-        </w:rPr>
-        <w:t>noniliard</w:t>
-      </w:r>
-      <w:proofErr w:type="spellEnd"/>
-      <w:r>
-        <w:rPr>
-          <w:rFonts w:ascii="Calibri Light" w:hAnsi="Calibri Light"/>
-        </w:rPr>
-        <w:t>)</w:t>
+        <w:t>nonyliard (lub noniliard)</w:t>
       </w:r>
     </w:p>
     <w:p>
@@ -6382,43 +6267,7 @@
           <w:sz w:val="28"/>
           <w:szCs w:val="28"/>
         </w:rPr>
-        <w:t>-</w:t>
-      </w:r>
-      <w:proofErr w:type="spellStart"/>
-      <w:r>
-        <w:rPr>
-          <w:rFonts w:ascii="Calibri Light" w:hAnsi="Calibri Light"/>
-          <w:sz w:val="28"/>
-          <w:szCs w:val="28"/>
-        </w:rPr>
-        <w:t>lion</w:t>
-      </w:r>
-      <w:proofErr w:type="spellEnd"/>
-      <w:r>
-        <w:rPr>
-          <w:rFonts w:ascii="Calibri Light" w:hAnsi="Calibri Light"/>
-          <w:sz w:val="28"/>
-          <w:szCs w:val="28"/>
-        </w:rPr>
-        <w:t xml:space="preserve"> oraz –</w:t>
-      </w:r>
-      <w:proofErr w:type="spellStart"/>
-      <w:r>
-        <w:rPr>
-          <w:rFonts w:ascii="Calibri Light" w:hAnsi="Calibri Light"/>
-          <w:sz w:val="28"/>
-          <w:szCs w:val="28"/>
-        </w:rPr>
-        <w:t>liard</w:t>
-      </w:r>
-      <w:proofErr w:type="spellEnd"/>
-      <w:r>
-        <w:rPr>
-          <w:rFonts w:ascii="Calibri Light" w:hAnsi="Calibri Light"/>
-          <w:sz w:val="28"/>
-          <w:szCs w:val="28"/>
-        </w:rPr>
-        <w:t xml:space="preserve">. </w:t>
+        <w:t xml:space="preserve">-lion oraz –liard. </w:t>
       </w:r>
       <w:r>
         <w:rPr>
@@ -6434,87 +6283,15 @@
           <w:sz w:val="28"/>
           <w:szCs w:val="28"/>
         </w:rPr>
-        <w:t xml:space="preserve"> mi-, </w:t>
-      </w:r>
-      <w:proofErr w:type="spellStart"/>
-      <w:r>
-        <w:rPr>
-          <w:rFonts w:ascii="Calibri Light" w:hAnsi="Calibri Light"/>
-          <w:sz w:val="28"/>
-          <w:szCs w:val="28"/>
-        </w:rPr>
-        <w:t>bi</w:t>
-      </w:r>
-      <w:proofErr w:type="spellEnd"/>
-      <w:r>
-        <w:rPr>
-          <w:rFonts w:ascii="Calibri Light" w:hAnsi="Calibri Light"/>
-          <w:sz w:val="28"/>
-          <w:szCs w:val="28"/>
-        </w:rPr>
-        <w:t xml:space="preserve">-, </w:t>
-      </w:r>
-      <w:proofErr w:type="spellStart"/>
-      <w:r>
-        <w:rPr>
-          <w:rFonts w:ascii="Calibri Light" w:hAnsi="Calibri Light"/>
-          <w:sz w:val="28"/>
-          <w:szCs w:val="28"/>
-        </w:rPr>
-        <w:t>try</w:t>
-      </w:r>
-      <w:proofErr w:type="spellEnd"/>
-      <w:r>
-        <w:rPr>
-          <w:rFonts w:ascii="Calibri Light" w:hAnsi="Calibri Light"/>
-          <w:sz w:val="28"/>
-          <w:szCs w:val="28"/>
-        </w:rPr>
-        <w:t>-, kwadry- , kwinty-</w:t>
-      </w:r>
-      <w:r>
-        <w:rPr>
-          <w:rFonts w:ascii="Calibri Light" w:hAnsi="Calibri Light"/>
-          <w:sz w:val="28"/>
-          <w:szCs w:val="28"/>
-        </w:rPr>
-        <w:t xml:space="preserve">, seksty-, </w:t>
-      </w:r>
-      <w:proofErr w:type="spellStart"/>
-      <w:r>
-        <w:rPr>
-          <w:rFonts w:ascii="Calibri Light" w:hAnsi="Calibri Light"/>
-          <w:sz w:val="28"/>
-          <w:szCs w:val="28"/>
-        </w:rPr>
-        <w:t>septy</w:t>
-      </w:r>
-      <w:proofErr w:type="spellEnd"/>
-      <w:r>
-        <w:rPr>
-          <w:rFonts w:ascii="Calibri Light" w:hAnsi="Calibri Light"/>
-          <w:sz w:val="28"/>
-          <w:szCs w:val="28"/>
-        </w:rPr>
-        <w:t xml:space="preserve">-, </w:t>
-      </w:r>
-      <w:proofErr w:type="spellStart"/>
-      <w:r>
-        <w:rPr>
-          <w:rFonts w:ascii="Calibri Light" w:hAnsi="Calibri Light"/>
-          <w:sz w:val="28"/>
-          <w:szCs w:val="28"/>
-        </w:rPr>
-        <w:t>okty</w:t>
-      </w:r>
-      <w:proofErr w:type="spellEnd"/>
-      <w:r>
-        <w:rPr>
-          <w:rFonts w:ascii="Calibri Light" w:hAnsi="Calibri Light"/>
-          <w:sz w:val="28"/>
-          <w:szCs w:val="28"/>
-        </w:rPr>
-        <w:t xml:space="preserve">-, nony- pochodzą od liczebników łacińskich. </w:t>
+        <w:t xml:space="preserve"> mi-, bi-, try-, kwadry- , kwinty-</w:t>
+      </w:r>
+      <w:r>
+        <w:rPr>
+          <w:rFonts w:ascii="Calibri Light" w:hAnsi="Calibri Light"/>
+          <w:sz w:val="28"/>
+          <w:szCs w:val="28"/>
+        </w:rPr>
+        <w:t xml:space="preserve">, seksty-, septy-, okty-, nony- pochodzą od liczebników łacińskich. </w:t>
       </w:r>
     </w:p>
     <w:p>
@@ -6626,23 +6403,13 @@
           <w:szCs w:val="28"/>
         </w:rPr>
       </w:pPr>
-      <w:proofErr w:type="spellStart"/>
-      <w:r>
-        <w:rPr>
-          <w:rFonts w:ascii="Calibri Light" w:hAnsi="Calibri Light"/>
-          <w:sz w:val="28"/>
-          <w:szCs w:val="28"/>
-        </w:rPr>
-        <w:t>noniliard</w:t>
-      </w:r>
-      <w:proofErr w:type="spellEnd"/>
-      <w:r>
-        <w:rPr>
-          <w:rFonts w:ascii="Calibri Light" w:hAnsi="Calibri Light"/>
-          <w:sz w:val="28"/>
-          <w:szCs w:val="28"/>
-        </w:rPr>
-        <w:t xml:space="preserve"> to jedynka i 57 zer</w:t>
+      <w:r>
+        <w:rPr>
+          <w:rFonts w:ascii="Calibri Light" w:hAnsi="Calibri Light"/>
+          <w:sz w:val="28"/>
+          <w:szCs w:val="28"/>
+        </w:rPr>
+        <w:t>noniliard to jedynka i 57 zer</w:t>
       </w:r>
     </w:p>
     <w:p>
@@ -6735,7 +6502,6 @@
           <w:szCs w:val="28"/>
         </w:rPr>
       </w:pPr>
-      <w:proofErr w:type="spellStart"/>
       <w:r>
         <w:rPr>
           <w:rFonts w:ascii="Calibri Light" w:hAnsi="Calibri Light"/>
@@ -6745,7 +6511,6 @@
         </w:rPr>
         <w:t>undecyliard</w:t>
       </w:r>
-      <w:proofErr w:type="spellEnd"/>
       <w:r>
         <w:rPr>
           <w:rFonts w:ascii="Calibri Light" w:hAnsi="Calibri Light"/>
@@ -6791,7 +6556,6 @@
           <w:szCs w:val="28"/>
         </w:rPr>
       </w:pPr>
-      <w:proofErr w:type="spellStart"/>
       <w:r>
         <w:rPr>
           <w:rFonts w:ascii="Calibri Light" w:hAnsi="Calibri Light"/>
@@ -6801,7 +6565,6 @@
         </w:rPr>
         <w:t>duodecyliard</w:t>
       </w:r>
-      <w:proofErr w:type="spellEnd"/>
       <w:r>
         <w:rPr>
           <w:rFonts w:ascii="Calibri Light" w:hAnsi="Calibri Light"/>
@@ -6840,7 +6603,6 @@
           <w:szCs w:val="28"/>
         </w:rPr>
       </w:pPr>
-      <w:proofErr w:type="spellStart"/>
       <w:r>
         <w:rPr>
           <w:rFonts w:ascii="Calibri Light" w:hAnsi="Calibri Light"/>
@@ -6850,7 +6612,6 @@
         </w:rPr>
         <w:t>googol</w:t>
       </w:r>
-      <w:proofErr w:type="spellEnd"/>
       <w:r>
         <w:rPr>
           <w:rFonts w:ascii="Calibri Light" w:hAnsi="Calibri Light"/>
@@ -6869,7 +6630,6 @@
           <w:szCs w:val="28"/>
         </w:rPr>
       </w:pPr>
-      <w:proofErr w:type="spellStart"/>
       <w:r>
         <w:rPr>
           <w:rFonts w:ascii="Calibri Light" w:hAnsi="Calibri Light"/>
@@ -6879,7 +6639,6 @@
         </w:rPr>
         <w:t>trycylion</w:t>
       </w:r>
-      <w:proofErr w:type="spellEnd"/>
       <w:r>
         <w:rPr>
           <w:rFonts w:ascii="Calibri Light" w:hAnsi="Calibri Light"/>
@@ -6906,7 +6665,6 @@
           <w:szCs w:val="28"/>
         </w:rPr>
       </w:pPr>
-      <w:proofErr w:type="spellStart"/>
       <w:r>
         <w:rPr>
           <w:rFonts w:ascii="Calibri Light" w:hAnsi="Calibri Light"/>
@@ -6916,7 +6674,6 @@
         </w:rPr>
         <w:t>trycyliard</w:t>
       </w:r>
-      <w:proofErr w:type="spellEnd"/>
       <w:r>
         <w:rPr>
           <w:rFonts w:ascii="Calibri Light" w:hAnsi="Calibri Light"/>
@@ -6935,7 +6692,6 @@
           <w:szCs w:val="28"/>
         </w:rPr>
       </w:pPr>
-      <w:proofErr w:type="spellStart"/>
       <w:r>
         <w:rPr>
           <w:rFonts w:ascii="Calibri Light" w:hAnsi="Calibri Light"/>
@@ -6945,7 +6701,6 @@
         </w:rPr>
         <w:t>kwadragilion</w:t>
       </w:r>
-      <w:proofErr w:type="spellEnd"/>
       <w:r>
         <w:rPr>
           <w:rFonts w:ascii="Calibri Light" w:hAnsi="Calibri Light"/>
@@ -6964,7 +6719,6 @@
           <w:szCs w:val="28"/>
         </w:rPr>
       </w:pPr>
-      <w:proofErr w:type="spellStart"/>
       <w:r>
         <w:rPr>
           <w:rFonts w:ascii="Calibri Light" w:hAnsi="Calibri Light"/>
@@ -6974,7 +6728,6 @@
         </w:rPr>
         <w:t>kwadragiliard</w:t>
       </w:r>
-      <w:proofErr w:type="spellEnd"/>
       <w:r>
         <w:rPr>
           <w:rFonts w:ascii="Calibri Light" w:hAnsi="Calibri Light"/>
@@ -6993,7 +6746,6 @@
           <w:szCs w:val="28"/>
         </w:rPr>
       </w:pPr>
-      <w:proofErr w:type="spellStart"/>
       <w:r>
         <w:rPr>
           <w:rFonts w:ascii="Calibri Light" w:hAnsi="Calibri Light"/>
@@ -7003,7 +6755,6 @@
         </w:rPr>
         <w:t>oktogilion</w:t>
       </w:r>
-      <w:proofErr w:type="spellEnd"/>
       <w:r>
         <w:rPr>
           <w:rFonts w:ascii="Calibri Light" w:hAnsi="Calibri Light"/>
@@ -7022,7 +6773,6 @@
           <w:szCs w:val="28"/>
         </w:rPr>
       </w:pPr>
-      <w:proofErr w:type="spellStart"/>
       <w:r>
         <w:rPr>
           <w:rFonts w:ascii="Calibri Light" w:hAnsi="Calibri Light"/>
@@ -7032,7 +6782,6 @@
         </w:rPr>
         <w:t>oktogiliard</w:t>
       </w:r>
-      <w:proofErr w:type="spellEnd"/>
       <w:r>
         <w:rPr>
           <w:rFonts w:ascii="Calibri Light" w:hAnsi="Calibri Light"/>
@@ -7105,7 +6854,6 @@
           <w:szCs w:val="28"/>
         </w:rPr>
       </w:pPr>
-      <w:proofErr w:type="spellStart"/>
       <w:r>
         <w:rPr>
           <w:rFonts w:ascii="Calibri Light" w:hAnsi="Calibri Light"/>
@@ -7115,32 +6863,13 @@
         </w:rPr>
         <w:t>googolplex</w:t>
       </w:r>
-      <w:proofErr w:type="spellEnd"/>
-      <w:r>
-        <w:rPr>
-          <w:rFonts w:ascii="Calibri Light" w:hAnsi="Calibri Light"/>
-          <w:sz w:val="28"/>
-          <w:szCs w:val="28"/>
-        </w:rPr>
-        <w:t xml:space="preserve"> to jedynka i </w:t>
-      </w:r>
-      <w:proofErr w:type="spellStart"/>
-      <w:r>
-        <w:rPr>
-          <w:rFonts w:ascii="Calibri Light" w:hAnsi="Calibri Light"/>
-          <w:sz w:val="28"/>
-          <w:szCs w:val="28"/>
-        </w:rPr>
-        <w:t>googol</w:t>
-      </w:r>
-      <w:proofErr w:type="spellEnd"/>
-      <w:r>
-        <w:rPr>
-          <w:rFonts w:ascii="Calibri Light" w:hAnsi="Calibri Light"/>
-          <w:sz w:val="28"/>
-          <w:szCs w:val="28"/>
-        </w:rPr>
-        <w:t xml:space="preserve"> zer</w:t>
+      <w:r>
+        <w:rPr>
+          <w:rFonts w:ascii="Calibri Light" w:hAnsi="Calibri Light"/>
+          <w:sz w:val="28"/>
+          <w:szCs w:val="28"/>
+        </w:rPr>
+        <w:t xml:space="preserve"> to jedynka i googol zer</w:t>
       </w:r>
     </w:p>
     <w:p>
@@ -7192,7 +6921,24 @@
       </w:r>
       <w:r>
         <w:rPr>
-          <w:rStyle w:val="Odwoanieprzypisudolnego"/>
+          <w:rStyle w:val="FootnoteReference"/>
+          <w:rFonts w:ascii="Calibri Light" w:hAnsi="Calibri Light"/>
+          <w:sz w:val="28"/>
+          <w:szCs w:val="28"/>
+        </w:rPr>
+        <w:footnoteReference w:id="9"/>
+      </w:r>
+      <w:r>
+        <w:rPr>
+          <w:rFonts w:ascii="Calibri Light" w:hAnsi="Calibri Light"/>
+          <w:sz w:val="28"/>
+          <w:szCs w:val="28"/>
+        </w:rPr>
+        <w:t>. Liczba wszystkich ludzi na świecie wynosi trochę ponad 7 000 000 000</w:t>
+      </w:r>
+      <w:r>
+        <w:rPr>
+          <w:rStyle w:val="FootnoteReference"/>
           <w:rFonts w:ascii="Calibri Light" w:hAnsi="Calibri Light"/>
           <w:sz w:val="28"/>
           <w:szCs w:val="28"/>
@@ -7205,11 +6951,45 @@
           <w:sz w:val="28"/>
           <w:szCs w:val="28"/>
         </w:rPr>
-        <w:t>. Liczba wszystkich ludzi na świecie wynosi trochę ponad 7 000 000 000</w:t>
-      </w:r>
-      <w:r>
-        <w:rPr>
-          <w:rStyle w:val="Odwoanieprzypisudolnego"/>
+        <w:t xml:space="preserve">. Liczba gwiazd w naszej galaktyce to około </w:t>
+      </w:r>
+    </w:p>
+    <w:p>
+      <w:pPr>
+        <w:spacing w:after="0"/>
+        <w:rPr>
+          <w:rFonts w:ascii="Calibri Light" w:hAnsi="Calibri Light"/>
+          <w:sz w:val="28"/>
+          <w:szCs w:val="28"/>
+        </w:rPr>
+      </w:pPr>
+      <w:r>
+        <w:rPr>
+          <w:rFonts w:ascii="Calibri Light" w:hAnsi="Calibri Light"/>
+          <w:sz w:val="28"/>
+          <w:szCs w:val="28"/>
+        </w:rPr>
+        <w:t>100 000 000 000. Szacuje się, że w całym Wszechświecie jest 40 000 000 000 000 000 000 000 planet. Liczbę a</w:t>
+      </w:r>
+      <w:r>
+        <w:rPr>
+          <w:rFonts w:ascii="Calibri Light" w:hAnsi="Calibri Light"/>
+          <w:sz w:val="28"/>
+          <w:szCs w:val="28"/>
+        </w:rPr>
+        <w:t>tomó</w:t>
+      </w:r>
+      <w:r>
+        <w:rPr>
+          <w:rFonts w:ascii="Calibri Light" w:hAnsi="Calibri Light"/>
+          <w:sz w:val="28"/>
+          <w:szCs w:val="28"/>
+        </w:rPr>
+        <w:t>w całym Wszechświecie zapisujemy jako jedynkę i 80 zer</w:t>
+      </w:r>
+      <w:r>
+        <w:rPr>
+          <w:rStyle w:val="FootnoteReference"/>
           <w:rFonts w:ascii="Calibri Light" w:hAnsi="Calibri Light"/>
           <w:sz w:val="28"/>
           <w:szCs w:val="28"/>
@@ -7222,85 +7002,16 @@
           <w:sz w:val="28"/>
           <w:szCs w:val="28"/>
         </w:rPr>
-        <w:t xml:space="preserve">. Liczba gwiazd w naszej galaktyce to około </w:t>
-      </w:r>
-    </w:p>
-    <w:p>
-      <w:pPr>
-        <w:spacing w:after="0"/>
-        <w:rPr>
-          <w:rFonts w:ascii="Calibri Light" w:hAnsi="Calibri Light"/>
-          <w:sz w:val="28"/>
-          <w:szCs w:val="28"/>
-        </w:rPr>
-      </w:pPr>
-      <w:r>
-        <w:rPr>
-          <w:rFonts w:ascii="Calibri Light" w:hAnsi="Calibri Light"/>
-          <w:sz w:val="28"/>
-          <w:szCs w:val="28"/>
-        </w:rPr>
-        <w:t>100 000 000 000. Szacuje się, że w całym Wszechświecie jest 40 000 000 000 000 000 000 000 planet. Liczbę a</w:t>
-      </w:r>
-      <w:r>
-        <w:rPr>
-          <w:rFonts w:ascii="Calibri Light" w:hAnsi="Calibri Light"/>
-          <w:sz w:val="28"/>
-          <w:szCs w:val="28"/>
-        </w:rPr>
-        <w:t>tomó</w:t>
-      </w:r>
-      <w:r>
-        <w:rPr>
-          <w:rFonts w:ascii="Calibri Light" w:hAnsi="Calibri Light"/>
-          <w:sz w:val="28"/>
-          <w:szCs w:val="28"/>
-        </w:rPr>
-        <w:t>w całym Wszechświecie zapisujemy jako jedynkę i 80 zer</w:t>
-      </w:r>
-      <w:r>
-        <w:rPr>
-          <w:rStyle w:val="Odwoanieprzypisudolnego"/>
+        <w:t>. Nie da się zapisać wszystkich cyfr liczby googolplex.</w:t>
+      </w:r>
+      <w:r>
+        <w:rPr>
+          <w:rStyle w:val="FootnoteReference"/>
           <w:rFonts w:ascii="Calibri Light" w:hAnsi="Calibri Light"/>
           <w:sz w:val="28"/>
           <w:szCs w:val="28"/>
         </w:rPr>
         <w:footnoteReference w:id="12"/>
-      </w:r>
-      <w:r>
-        <w:rPr>
-          <w:rFonts w:ascii="Calibri Light" w:hAnsi="Calibri Light"/>
-          <w:sz w:val="28"/>
-          <w:szCs w:val="28"/>
-        </w:rPr>
-        <w:t xml:space="preserve">. Nie da się zapisać wszystkich cyfr liczby </w:t>
-      </w:r>
-      <w:proofErr w:type="spellStart"/>
-      <w:r>
-        <w:rPr>
-          <w:rFonts w:ascii="Calibri Light" w:hAnsi="Calibri Light"/>
-          <w:sz w:val="28"/>
-          <w:szCs w:val="28"/>
-        </w:rPr>
-        <w:t>googolplex</w:t>
-      </w:r>
-      <w:proofErr w:type="spellEnd"/>
-      <w:r>
-        <w:rPr>
-          <w:rFonts w:ascii="Calibri Light" w:hAnsi="Calibri Light"/>
-          <w:sz w:val="28"/>
-          <w:szCs w:val="28"/>
-        </w:rPr>
-        <w:t>.</w:t>
-      </w:r>
-      <w:r>
-        <w:rPr>
-          <w:rStyle w:val="Odwoanieprzypisudolnego"/>
-          <w:rFonts w:ascii="Calibri Light" w:hAnsi="Calibri Light"/>
-          <w:sz w:val="28"/>
-          <w:szCs w:val="28"/>
-        </w:rPr>
-        <w:footnoteReference w:id="13"/>
       </w:r>
     </w:p>
     <w:sectPr>
@@ -7314,7 +7025,7 @@
 </file>
 
 <file path=word/endnotes.xml><?xml version="1.0" encoding="utf-8"?>
-<w:endnotes xmlns:wpc="http://schemas.microsoft.com/office/word/2010/wordprocessingCanvas" xmlns:mc="http://schemas.openxmlformats.org/markup-compatibility/2006" xmlns:o="urn:schemas-microsoft-com:office:office" xmlns:r="http://schemas.openxmlformats.org/officeDocument/2006/relationships" xmlns:m="http://schemas.openxmlformats.org/officeDocument/2006/math" xmlns:v="urn:schemas-microsoft-com:vml" xmlns:wp14="http://schemas.microsoft.com/office/word/2010/wordprocessingDrawing" xmlns:wp="http://schemas.openxmlformats.org/drawingml/2006/wordprocessingDrawing" xmlns:w10="urn:schemas-microsoft-com:office:word" xmlns:w="http://schemas.openxmlformats.org/wordprocessingml/2006/main" xmlns:w14="http://schemas.microsoft.com/office/word/2010/wordml" xmlns:wpg="http://schemas.microsoft.com/office/word/2010/wordprocessingGroup" xmlns:wpi="http://schemas.microsoft.com/office/word/2010/wordprocessingInk" xmlns:wne="http://schemas.microsoft.com/office/word/2006/wordml" xmlns:wps="http://schemas.microsoft.com/office/word/2010/wordprocessingShape" mc:Ignorable="w14 wp14">
+<w:endnotes xmlns:wpc="http://schemas.microsoft.com/office/word/2010/wordprocessingCanvas" xmlns:mc="http://schemas.openxmlformats.org/markup-compatibility/2006" xmlns:o="urn:schemas-microsoft-com:office:office" xmlns:r="http://schemas.openxmlformats.org/officeDocument/2006/relationships" xmlns:m="http://schemas.openxmlformats.org/officeDocument/2006/math" xmlns:v="urn:schemas-microsoft-com:vml" xmlns:wp14="http://schemas.microsoft.com/office/word/2010/wordprocessingDrawing" xmlns:wp="http://schemas.openxmlformats.org/drawingml/2006/wordprocessingDrawing" xmlns:w10="urn:schemas-microsoft-com:office:word" xmlns:w="http://schemas.openxmlformats.org/wordprocessingml/2006/main" xmlns:w14="http://schemas.microsoft.com/office/word/2010/wordml" xmlns:w15="http://schemas.microsoft.com/office/word/2012/wordml" xmlns:wpg="http://schemas.microsoft.com/office/word/2010/wordprocessingGroup" xmlns:wpi="http://schemas.microsoft.com/office/word/2010/wordprocessingInk" xmlns:wne="http://schemas.microsoft.com/office/word/2006/wordml" xmlns:wps="http://schemas.microsoft.com/office/word/2010/wordprocessingShape" mc:Ignorable="w14 w15 wp14">
   <w:endnote w:type="separator" w:id="-1">
     <w:p>
       <w:pPr>
@@ -7339,7 +7050,7 @@
 </file>
 
 <file path=word/footnotes.xml><?xml version="1.0" encoding="utf-8"?>
-<w:footnotes xmlns:wpc="http://schemas.microsoft.com/office/word/2010/wordprocessingCanvas" xmlns:mc="http://schemas.openxmlformats.org/markup-compatibility/2006" xmlns:o="urn:schemas-microsoft-com:office:office" xmlns:r="http://schemas.openxmlformats.org/officeDocument/2006/relationships" xmlns:m="http://schemas.openxmlformats.org/officeDocument/2006/math" xmlns:v="urn:schemas-microsoft-com:vml" xmlns:wp14="http://schemas.microsoft.com/office/word/2010/wordprocessingDrawing" xmlns:wp="http://schemas.openxmlformats.org/drawingml/2006/wordprocessingDrawing" xmlns:w10="urn:schemas-microsoft-com:office:word" xmlns:w="http://schemas.openxmlformats.org/wordprocessingml/2006/main" xmlns:w14="http://schemas.microsoft.com/office/word/2010/wordml" xmlns:wpg="http://schemas.microsoft.com/office/word/2010/wordprocessingGroup" xmlns:wpi="http://schemas.microsoft.com/office/word/2010/wordprocessingInk" xmlns:wne="http://schemas.microsoft.com/office/word/2006/wordml" xmlns:wps="http://schemas.microsoft.com/office/word/2010/wordprocessingShape" mc:Ignorable="w14 wp14">
+<w:footnotes xmlns:wpc="http://schemas.microsoft.com/office/word/2010/wordprocessingCanvas" xmlns:mc="http://schemas.openxmlformats.org/markup-compatibility/2006" xmlns:o="urn:schemas-microsoft-com:office:office" xmlns:r="http://schemas.openxmlformats.org/officeDocument/2006/relationships" xmlns:m="http://schemas.openxmlformats.org/officeDocument/2006/math" xmlns:v="urn:schemas-microsoft-com:vml" xmlns:wp14="http://schemas.microsoft.com/office/word/2010/wordprocessingDrawing" xmlns:wp="http://schemas.openxmlformats.org/drawingml/2006/wordprocessingDrawing" xmlns:w10="urn:schemas-microsoft-com:office:word" xmlns:w="http://schemas.openxmlformats.org/wordprocessingml/2006/main" xmlns:w14="http://schemas.microsoft.com/office/word/2010/wordml" xmlns:w15="http://schemas.microsoft.com/office/word/2012/wordml" xmlns:wpg="http://schemas.microsoft.com/office/word/2010/wordprocessingGroup" xmlns:wpi="http://schemas.microsoft.com/office/word/2010/wordprocessingInk" xmlns:wne="http://schemas.microsoft.com/office/word/2006/wordml" xmlns:wps="http://schemas.microsoft.com/office/word/2010/wordprocessingShape" mc:Ignorable="w14 w15 wp14">
   <w:footnote w:type="separator" w:id="-1">
     <w:p>
       <w:pPr>
@@ -7363,11 +7074,11 @@
   <w:footnote w:id="1">
     <w:p>
       <w:pPr>
-        <w:pStyle w:val="Tekstprzypisudolnego"/>
-      </w:pPr>
-      <w:r>
-        <w:rPr>
-          <w:rStyle w:val="Odwoanieprzypisudolnego"/>
+        <w:pStyle w:val="FootnoteText"/>
+      </w:pPr>
+      <w:r>
+        <w:rPr>
+          <w:rStyle w:val="FootnoteReference"/>
         </w:rPr>
         <w:footnoteRef/>
       </w:r>
@@ -7379,192 +7090,171 @@
   <w:footnote w:id="2">
     <w:p>
       <w:pPr>
-        <w:pStyle w:val="Tekstprzypisudolnego"/>
-      </w:pPr>
-      <w:r>
-        <w:rPr>
-          <w:rStyle w:val="Odwoanieprzypisudolnego"/>
+        <w:pStyle w:val="FootnoteText"/>
+      </w:pPr>
+      <w:r>
+        <w:rPr>
+          <w:rStyle w:val="FootnoteReference"/>
         </w:rPr>
         <w:footnoteRef/>
       </w:r>
       <w:r>
-        <w:t xml:space="preserve"> W sensie… takiego który można dotknąć.</w:t>
+        <w:t xml:space="preserve"> +18</w:t>
       </w:r>
     </w:p>
   </w:footnote>
   <w:footnote w:id="3">
     <w:p>
       <w:pPr>
-        <w:pStyle w:val="Tekstprzypisudolnego"/>
-      </w:pPr>
-      <w:r>
-        <w:rPr>
-          <w:rStyle w:val="Odwoanieprzypisudolnego"/>
+        <w:pStyle w:val="FootnoteText"/>
+      </w:pPr>
+      <w:r>
+        <w:rPr>
+          <w:rStyle w:val="FootnoteReference"/>
         </w:rPr>
         <w:footnoteRef/>
       </w:r>
       <w:r>
-        <w:t xml:space="preserve"> +18</w:t>
+        <w:t xml:space="preserve"> „i tak dalej” – naprawdę nie wiesz co znaczy ten skrót?</w:t>
       </w:r>
     </w:p>
   </w:footnote>
   <w:footnote w:id="4">
     <w:p>
       <w:pPr>
-        <w:pStyle w:val="Tekstprzypisudolnego"/>
-      </w:pPr>
-      <w:r>
-        <w:rPr>
-          <w:rStyle w:val="Odwoanieprzypisudolnego"/>
+        <w:pStyle w:val="FootnoteText"/>
+      </w:pPr>
+      <w:r>
+        <w:rPr>
+          <w:rStyle w:val="FootnoteReference"/>
         </w:rPr>
         <w:footnoteRef/>
       </w:r>
       <w:r>
-        <w:t xml:space="preserve"> „i tak dalej” – naprawdę nie wiesz co znaczy ten skrót?</w:t>
+        <w:t xml:space="preserve"> „między innymi” – nigdy wcześniej tego nie widziałeś?</w:t>
       </w:r>
     </w:p>
   </w:footnote>
   <w:footnote w:id="5">
     <w:p>
       <w:pPr>
-        <w:pStyle w:val="Tekstprzypisudolnego"/>
-      </w:pPr>
-      <w:r>
-        <w:rPr>
-          <w:rStyle w:val="Odwoanieprzypisudolnego"/>
+        <w:pStyle w:val="FootnoteText"/>
+      </w:pPr>
+      <w:r>
+        <w:rPr>
+          <w:rStyle w:val="FootnoteReference"/>
         </w:rPr>
         <w:footnoteRef/>
       </w:r>
       <w:r>
-        <w:t xml:space="preserve"> „między innymi” – nigdy wcześniej tego nie widziałeś?</w:t>
+        <w:t xml:space="preserve"> Jeśli odezwał się w tobie skryty chirurg, to rozminąłeś się z powołaniem.</w:t>
       </w:r>
     </w:p>
   </w:footnote>
   <w:footnote w:id="6">
     <w:p>
       <w:pPr>
-        <w:pStyle w:val="Tekstprzypisudolnego"/>
-      </w:pPr>
-      <w:r>
-        <w:rPr>
-          <w:rStyle w:val="Odwoanieprzypisudolnego"/>
+        <w:pStyle w:val="FootnoteText"/>
+      </w:pPr>
+      <w:r>
+        <w:rPr>
+          <w:rStyle w:val="FootnoteReference"/>
         </w:rPr>
         <w:footnoteRef/>
       </w:r>
       <w:r>
-        <w:t xml:space="preserve"> Jeśli odezwał się w tobie skryty chirurg, to rozminąłeś się z powołaniem.</w:t>
+        <w:t xml:space="preserve"> Przez wzgląd na swoje imię.</w:t>
       </w:r>
     </w:p>
   </w:footnote>
   <w:footnote w:id="7">
     <w:p>
       <w:pPr>
-        <w:pStyle w:val="Tekstprzypisudolnego"/>
-      </w:pPr>
-      <w:r>
-        <w:rPr>
-          <w:rStyle w:val="Odwoanieprzypisudolnego"/>
+        <w:pStyle w:val="FootnoteText"/>
+      </w:pPr>
+      <w:r>
+        <w:rPr>
+          <w:rStyle w:val="FootnoteReference"/>
         </w:rPr>
         <w:footnoteRef/>
       </w:r>
       <w:r>
-        <w:t xml:space="preserve"> Przez wzgląd na swoje imię.</w:t>
+        <w:t xml:space="preserve"> Jak dotrzesz do tematu „Ułamki dziesiętne”, to zrozumiesz.</w:t>
       </w:r>
     </w:p>
   </w:footnote>
   <w:footnote w:id="8">
     <w:p>
       <w:pPr>
-        <w:pStyle w:val="Tekstprzypisudolnego"/>
-      </w:pPr>
-      <w:r>
-        <w:rPr>
-          <w:rStyle w:val="Odwoanieprzypisudolnego"/>
+        <w:pStyle w:val="FootnoteText"/>
+      </w:pPr>
+      <w:r>
+        <w:rPr>
+          <w:rStyle w:val="FootnoteReference"/>
         </w:rPr>
         <w:footnoteRef/>
       </w:r>
       <w:r>
-        <w:t xml:space="preserve"> Jak dotrzesz do tematu „Ułamki dziesiętne”, to zrozumiesz.</w:t>
+        <w:t xml:space="preserve"> Wiem, o czym myślisz, perwersie</w:t>
       </w:r>
     </w:p>
   </w:footnote>
   <w:footnote w:id="9">
     <w:p>
       <w:pPr>
-        <w:pStyle w:val="Tekstprzypisudolnego"/>
-      </w:pPr>
-      <w:r>
-        <w:rPr>
-          <w:rStyle w:val="Odwoanieprzypisudolnego"/>
+        <w:pStyle w:val="FootnoteText"/>
+      </w:pPr>
+      <w:r>
+        <w:rPr>
+          <w:rStyle w:val="FootnoteReference"/>
         </w:rPr>
         <w:footnoteRef/>
       </w:r>
       <w:r>
-        <w:t xml:space="preserve"> Wiem, o czym myślisz, </w:t>
-      </w:r>
-      <w:proofErr w:type="spellStart"/>
-      <w:r>
-        <w:t>perwersie</w:t>
-      </w:r>
-      <w:proofErr w:type="spellEnd"/>
+        <w:t xml:space="preserve"> Spokojnie, my też nie.</w:t>
+      </w:r>
     </w:p>
   </w:footnote>
   <w:footnote w:id="10">
     <w:p>
       <w:pPr>
-        <w:pStyle w:val="Tekstprzypisudolnego"/>
-      </w:pPr>
-      <w:r>
-        <w:rPr>
-          <w:rStyle w:val="Odwoanieprzypisudolnego"/>
+        <w:pStyle w:val="FootnoteText"/>
+      </w:pPr>
+      <w:r>
+        <w:rPr>
+          <w:rStyle w:val="FootnoteReference"/>
         </w:rPr>
         <w:footnoteRef/>
       </w:r>
       <w:r>
-        <w:t xml:space="preserve"> Spokojnie, my też nie.</w:t>
+        <w:t xml:space="preserve"> Jeśli czytasz ten podręcznik w przyszłości, wspomnij stare dobre czasy.</w:t>
       </w:r>
     </w:p>
   </w:footnote>
   <w:footnote w:id="11">
     <w:p>
       <w:pPr>
-        <w:pStyle w:val="Tekstprzypisudolnego"/>
-      </w:pPr>
-      <w:r>
-        <w:rPr>
-          <w:rStyle w:val="Odwoanieprzypisudolnego"/>
+        <w:pStyle w:val="FootnoteText"/>
+      </w:pPr>
+      <w:r>
+        <w:rPr>
+          <w:rStyle w:val="FootnoteReference"/>
         </w:rPr>
         <w:footnoteRef/>
       </w:r>
       <w:r>
-        <w:t xml:space="preserve"> Jeśli czytasz ten podręcznik w przyszłości, wspomnij stare dobre czasy.</w:t>
+        <w:t xml:space="preserve"> Jeśli nie wiesz, czym jest atom, przyjmij, że jedynka i 80 zer to BARDZO dużo.</w:t>
       </w:r>
     </w:p>
   </w:footnote>
   <w:footnote w:id="12">
     <w:p>
       <w:pPr>
-        <w:pStyle w:val="Tekstprzypisudolnego"/>
-      </w:pPr>
-      <w:r>
-        <w:rPr>
-          <w:rStyle w:val="Odwoanieprzypisudolnego"/>
-        </w:rPr>
-        <w:footnoteRef/>
-      </w:r>
-      <w:r>
-        <w:t xml:space="preserve"> Jeśli nie wiesz, czym jest atom, przyjmij, że jedynka i 80 zer to BARDZO dużo.</w:t>
-      </w:r>
-    </w:p>
-  </w:footnote>
-  <w:footnote w:id="13">
-    <w:p>
-      <w:pPr>
-        <w:pStyle w:val="Tekstprzypisudolnego"/>
-      </w:pPr>
-      <w:r>
-        <w:rPr>
-          <w:rStyle w:val="Odwoanieprzypisudolnego"/>
+        <w:pStyle w:val="FootnoteText"/>
+      </w:pPr>
+      <w:r>
+        <w:rPr>
+          <w:rStyle w:val="FootnoteReference"/>
         </w:rPr>
         <w:footnoteRef/>
       </w:r>
@@ -7577,7 +7267,7 @@
 </file>
 
 <file path=word/numbering.xml><?xml version="1.0" encoding="utf-8"?>
-<w:numbering xmlns:wpc="http://schemas.microsoft.com/office/word/2010/wordprocessingCanvas" xmlns:mc="http://schemas.openxmlformats.org/markup-compatibility/2006" xmlns:o="urn:schemas-microsoft-com:office:office" xmlns:r="http://schemas.openxmlformats.org/officeDocument/2006/relationships" xmlns:m="http://schemas.openxmlformats.org/officeDocument/2006/math" xmlns:v="urn:schemas-microsoft-com:vml" xmlns:wp14="http://schemas.microsoft.com/office/word/2010/wordprocessingDrawing" xmlns:wp="http://schemas.openxmlformats.org/drawingml/2006/wordprocessingDrawing" xmlns:w10="urn:schemas-microsoft-com:office:word" xmlns:w="http://schemas.openxmlformats.org/wordprocessingml/2006/main" xmlns:w14="http://schemas.microsoft.com/office/word/2010/wordml" xmlns:wpg="http://schemas.microsoft.com/office/word/2010/wordprocessingGroup" xmlns:wpi="http://schemas.microsoft.com/office/word/2010/wordprocessingInk" xmlns:wne="http://schemas.microsoft.com/office/word/2006/wordml" xmlns:wps="http://schemas.microsoft.com/office/word/2010/wordprocessingShape" mc:Ignorable="w14 wp14">
+<w:numbering xmlns:wpc="http://schemas.microsoft.com/office/word/2010/wordprocessingCanvas" xmlns:mc="http://schemas.openxmlformats.org/markup-compatibility/2006" xmlns:o="urn:schemas-microsoft-com:office:office" xmlns:r="http://schemas.openxmlformats.org/officeDocument/2006/relationships" xmlns:m="http://schemas.openxmlformats.org/officeDocument/2006/math" xmlns:v="urn:schemas-microsoft-com:vml" xmlns:wp14="http://schemas.microsoft.com/office/word/2010/wordprocessingDrawing" xmlns:wp="http://schemas.openxmlformats.org/drawingml/2006/wordprocessingDrawing" xmlns:w10="urn:schemas-microsoft-com:office:word" xmlns:w="http://schemas.openxmlformats.org/wordprocessingml/2006/main" xmlns:w14="http://schemas.microsoft.com/office/word/2010/wordml" xmlns:w15="http://schemas.microsoft.com/office/word/2012/wordml" xmlns:wpg="http://schemas.microsoft.com/office/word/2010/wordprocessingGroup" xmlns:wpi="http://schemas.microsoft.com/office/word/2010/wordprocessingInk" xmlns:wne="http://schemas.microsoft.com/office/word/2006/wordml" xmlns:wps="http://schemas.microsoft.com/office/word/2010/wordprocessingShape" mc:Ignorable="w14 w15 wp14">
   <w:abstractNum w:abstractNumId="0">
     <w:nsid w:val="12FB6B7B"/>
     <w:multiLevelType w:val="hybridMultilevel"/>
@@ -8516,7 +8206,7 @@
 </file>
 
 <file path=word/styles.xml><?xml version="1.0" encoding="utf-8"?>
-<w:styles xmlns:mc="http://schemas.openxmlformats.org/markup-compatibility/2006" xmlns:r="http://schemas.openxmlformats.org/officeDocument/2006/relationships" xmlns:w="http://schemas.openxmlformats.org/wordprocessingml/2006/main" xmlns:w14="http://schemas.microsoft.com/office/word/2010/wordml" mc:Ignorable="w14">
+<w:styles xmlns:mc="http://schemas.openxmlformats.org/markup-compatibility/2006" xmlns:r="http://schemas.openxmlformats.org/officeDocument/2006/relationships" xmlns:w="http://schemas.openxmlformats.org/wordprocessingml/2006/main" xmlns:w14="http://schemas.microsoft.com/office/word/2010/wordml" xmlns:w15="http://schemas.microsoft.com/office/word/2012/wordml" mc:Ignorable="w14 w15">
   <w:docDefaults>
     <w:rPrDefault>
       <w:rPr>
@@ -8532,156 +8222,390 @@
       </w:pPr>
     </w:pPrDefault>
   </w:docDefaults>
-  <w:latentStyles w:defLockedState="0" w:defUIPriority="99" w:defSemiHidden="1" w:defUnhideWhenUsed="1" w:defQFormat="0" w:count="267">
-    <w:lsdException w:name="Normal" w:semiHidden="0" w:uiPriority="0" w:unhideWhenUsed="0" w:qFormat="1"/>
-    <w:lsdException w:name="heading 1" w:semiHidden="0" w:uiPriority="9" w:unhideWhenUsed="0" w:qFormat="1"/>
-    <w:lsdException w:name="heading 2" w:uiPriority="9" w:qFormat="1"/>
-    <w:lsdException w:name="heading 3" w:uiPriority="9" w:qFormat="1"/>
-    <w:lsdException w:name="heading 4" w:uiPriority="9" w:qFormat="1"/>
-    <w:lsdException w:name="heading 5" w:uiPriority="9" w:qFormat="1"/>
-    <w:lsdException w:name="heading 6" w:uiPriority="9" w:qFormat="1"/>
-    <w:lsdException w:name="heading 7" w:uiPriority="9" w:qFormat="1"/>
-    <w:lsdException w:name="heading 8" w:uiPriority="9" w:qFormat="1"/>
-    <w:lsdException w:name="heading 9" w:uiPriority="9" w:qFormat="1"/>
-    <w:lsdException w:name="toc 1" w:uiPriority="39"/>
-    <w:lsdException w:name="toc 2" w:uiPriority="39"/>
-    <w:lsdException w:name="toc 3" w:uiPriority="39"/>
-    <w:lsdException w:name="toc 4" w:uiPriority="39"/>
-    <w:lsdException w:name="toc 5" w:uiPriority="39"/>
-    <w:lsdException w:name="toc 6" w:uiPriority="39"/>
-    <w:lsdException w:name="toc 7" w:uiPriority="39"/>
-    <w:lsdException w:name="toc 8" w:uiPriority="39"/>
-    <w:lsdException w:name="toc 9" w:uiPriority="39"/>
-    <w:lsdException w:name="caption" w:uiPriority="35" w:qFormat="1"/>
-    <w:lsdException w:name="Title" w:semiHidden="0" w:uiPriority="10" w:unhideWhenUsed="0" w:qFormat="1"/>
-    <w:lsdException w:name="Default Paragraph Font" w:uiPriority="1"/>
-    <w:lsdException w:name="Subtitle" w:semiHidden="0" w:uiPriority="11" w:unhideWhenUsed="0" w:qFormat="1"/>
-    <w:lsdException w:name="Strong" w:semiHidden="0" w:uiPriority="22" w:unhideWhenUsed="0" w:qFormat="1"/>
-    <w:lsdException w:name="Emphasis" w:semiHidden="0" w:uiPriority="20" w:unhideWhenUsed="0" w:qFormat="1"/>
-    <w:lsdException w:name="Table Grid" w:semiHidden="0" w:uiPriority="59" w:unhideWhenUsed="0"/>
-    <w:lsdException w:name="Placeholder Text" w:unhideWhenUsed="0"/>
-    <w:lsdException w:name="No Spacing" w:semiHidden="0" w:uiPriority="1" w:unhideWhenUsed="0" w:qFormat="1"/>
-    <w:lsdException w:name="Light Shading" w:semiHidden="0" w:uiPriority="60" w:unhideWhenUsed="0"/>
-    <w:lsdException w:name="Light List" w:semiHidden="0" w:uiPriority="61" w:unhideWhenUsed="0"/>
-    <w:lsdException w:name="Light Grid" w:semiHidden="0" w:uiPriority="62" w:unhideWhenUsed="0"/>
-    <w:lsdException w:name="Medium Shading 1" w:semiHidden="0" w:uiPriority="63" w:unhideWhenUsed="0"/>
-    <w:lsdException w:name="Medium Shading 2" w:semiHidden="0" w:uiPriority="64" w:unhideWhenUsed="0"/>
-    <w:lsdException w:name="Medium List 1" w:semiHidden="0" w:uiPriority="65" w:unhideWhenUsed="0"/>
-    <w:lsdException w:name="Medium List 2" w:semiHidden="0" w:uiPriority="66" w:unhideWhenUsed="0"/>
-    <w:lsdException w:name="Medium Grid 1" w:semiHidden="0" w:uiPriority="67" w:unhideWhenUsed="0"/>
-    <w:lsdException w:name="Medium Grid 2" w:semiHidden="0" w:uiPriority="68" w:unhideWhenUsed="0"/>
-    <w:lsdException w:name="Medium Grid 3" w:semiHidden="0" w:uiPriority="69" w:unhideWhenUsed="0"/>
-    <w:lsdException w:name="Dark List" w:semiHidden="0" w:uiPriority="70" w:unhideWhenUsed="0"/>
-    <w:lsdException w:name="Colorful Shading" w:semiHidden="0" w:uiPriority="71" w:unhideWhenUsed="0"/>
-    <w:lsdException w:name="Colorful List" w:semiHidden="0" w:uiPriority="72" w:unhideWhenUsed="0"/>
-    <w:lsdException w:name="Colorful Grid" w:semiHidden="0" w:uiPriority="73" w:unhideWhenUsed="0"/>
-    <w:lsdException w:name="Light Shading Accent 1" w:semiHidden="0" w:uiPriority="60" w:unhideWhenUsed="0"/>
-    <w:lsdException w:name="Light List Accent 1" w:semiHidden="0" w:uiPriority="61" w:unhideWhenUsed="0"/>
-    <w:lsdException w:name="Light Grid Accent 1" w:semiHidden="0" w:uiPriority="62" w:unhideWhenUsed="0"/>
-    <w:lsdException w:name="Medium Shading 1 Accent 1" w:semiHidden="0" w:uiPriority="63" w:unhideWhenUsed="0"/>
-    <w:lsdException w:name="Medium Shading 2 Accent 1" w:semiHidden="0" w:uiPriority="64" w:unhideWhenUsed="0"/>
-    <w:lsdException w:name="Medium List 1 Accent 1" w:semiHidden="0" w:uiPriority="65" w:unhideWhenUsed="0"/>
-    <w:lsdException w:name="Revision" w:unhideWhenUsed="0"/>
-    <w:lsdException w:name="List Paragraph" w:semiHidden="0" w:uiPriority="34" w:unhideWhenUsed="0" w:qFormat="1"/>
-    <w:lsdException w:name="Quote" w:semiHidden="0" w:uiPriority="29" w:unhideWhenUsed="0" w:qFormat="1"/>
-    <w:lsdException w:name="Intense Quote" w:semiHidden="0" w:uiPriority="30" w:unhideWhenUsed="0" w:qFormat="1"/>
-    <w:lsdException w:name="Medium List 2 Accent 1" w:semiHidden="0" w:uiPriority="66" w:unhideWhenUsed="0"/>
-    <w:lsdException w:name="Medium Grid 1 Accent 1" w:semiHidden="0" w:uiPriority="67" w:unhideWhenUsed="0"/>
-    <w:lsdException w:name="Medium Grid 2 Accent 1" w:semiHidden="0" w:uiPriority="68" w:unhideWhenUsed="0"/>
-    <w:lsdException w:name="Medium Grid 3 Accent 1" w:semiHidden="0" w:uiPriority="69" w:unhideWhenUsed="0"/>
-    <w:lsdException w:name="Dark List Accent 1" w:semiHidden="0" w:uiPriority="70" w:unhideWhenUsed="0"/>
-    <w:lsdException w:name="Colorful Shading Accent 1" w:semiHidden="0" w:uiPriority="71" w:unhideWhenUsed="0"/>
-    <w:lsdException w:name="Colorful List Accent 1" w:semiHidden="0" w:uiPriority="72" w:unhideWhenUsed="0"/>
-    <w:lsdException w:name="Colorful Grid Accent 1" w:semiHidden="0" w:uiPriority="73" w:unhideWhenUsed="0"/>
-    <w:lsdException w:name="Light Shading Accent 2" w:semiHidden="0" w:uiPriority="60" w:unhideWhenUsed="0"/>
-    <w:lsdException w:name="Light List Accent 2" w:semiHidden="0" w:uiPriority="61" w:unhideWhenUsed="0"/>
-    <w:lsdException w:name="Light Grid Accent 2" w:semiHidden="0" w:uiPriority="62" w:unhideWhenUsed="0"/>
-    <w:lsdException w:name="Medium Shading 1 Accent 2" w:semiHidden="0" w:uiPriority="63" w:unhideWhenUsed="0"/>
-    <w:lsdException w:name="Medium Shading 2 Accent 2" w:semiHidden="0" w:uiPriority="64" w:unhideWhenUsed="0"/>
-    <w:lsdException w:name="Medium List 1 Accent 2" w:semiHidden="0" w:uiPriority="65" w:unhideWhenUsed="0"/>
-    <w:lsdException w:name="Medium List 2 Accent 2" w:semiHidden="0" w:uiPriority="66" w:unhideWhenUsed="0"/>
-    <w:lsdException w:name="Medium Grid 1 Accent 2" w:semiHidden="0" w:uiPriority="67" w:unhideWhenUsed="0"/>
-    <w:lsdException w:name="Medium Grid 2 Accent 2" w:semiHidden="0" w:uiPriority="68" w:unhideWhenUsed="0"/>
-    <w:lsdException w:name="Medium Grid 3 Accent 2" w:semiHidden="0" w:uiPriority="69" w:unhideWhenUsed="0"/>
-    <w:lsdException w:name="Dark List Accent 2" w:semiHidden="0" w:uiPriority="70" w:unhideWhenUsed="0"/>
-    <w:lsdException w:name="Colorful Shading Accent 2" w:semiHidden="0" w:uiPriority="71" w:unhideWhenUsed="0"/>
-    <w:lsdException w:name="Colorful List Accent 2" w:semiHidden="0" w:uiPriority="72" w:unhideWhenUsed="0"/>
-    <w:lsdException w:name="Colorful Grid Accent 2" w:semiHidden="0" w:uiPriority="73" w:unhideWhenUsed="0"/>
-    <w:lsdException w:name="Light Shading Accent 3" w:semiHidden="0" w:uiPriority="60" w:unhideWhenUsed="0"/>
-    <w:lsdException w:name="Light List Accent 3" w:semiHidden="0" w:uiPriority="61" w:unhideWhenUsed="0"/>
-    <w:lsdException w:name="Light Grid Accent 3" w:semiHidden="0" w:uiPriority="62" w:unhideWhenUsed="0"/>
-    <w:lsdException w:name="Medium Shading 1 Accent 3" w:semiHidden="0" w:uiPriority="63" w:unhideWhenUsed="0"/>
-    <w:lsdException w:name="Medium Shading 2 Accent 3" w:semiHidden="0" w:uiPriority="64" w:unhideWhenUsed="0"/>
-    <w:lsdException w:name="Medium List 1 Accent 3" w:semiHidden="0" w:uiPriority="65" w:unhideWhenUsed="0"/>
-    <w:lsdException w:name="Medium List 2 Accent 3" w:semiHidden="0" w:uiPriority="66" w:unhideWhenUsed="0"/>
-    <w:lsdException w:name="Medium Grid 1 Accent 3" w:semiHidden="0" w:uiPriority="67" w:unhideWhenUsed="0"/>
-    <w:lsdException w:name="Medium Grid 2 Accent 3" w:semiHidden="0" w:uiPriority="68" w:unhideWhenUsed="0"/>
-    <w:lsdException w:name="Medium Grid 3 Accent 3" w:semiHidden="0" w:uiPriority="69" w:unhideWhenUsed="0"/>
-    <w:lsdException w:name="Dark List Accent 3" w:semiHidden="0" w:uiPriority="70" w:unhideWhenUsed="0"/>
-    <w:lsdException w:name="Colorful Shading Accent 3" w:semiHidden="0" w:uiPriority="71" w:unhideWhenUsed="0"/>
-    <w:lsdException w:name="Colorful List Accent 3" w:semiHidden="0" w:uiPriority="72" w:unhideWhenUsed="0"/>
-    <w:lsdException w:name="Colorful Grid Accent 3" w:semiHidden="0" w:uiPriority="73" w:unhideWhenUsed="0"/>
-    <w:lsdException w:name="Light Shading Accent 4" w:semiHidden="0" w:uiPriority="60" w:unhideWhenUsed="0"/>
-    <w:lsdException w:name="Light List Accent 4" w:semiHidden="0" w:uiPriority="61" w:unhideWhenUsed="0"/>
-    <w:lsdException w:name="Light Grid Accent 4" w:semiHidden="0" w:uiPriority="62" w:unhideWhenUsed="0"/>
-    <w:lsdException w:name="Medium Shading 1 Accent 4" w:semiHidden="0" w:uiPriority="63" w:unhideWhenUsed="0"/>
-    <w:lsdException w:name="Medium Shading 2 Accent 4" w:semiHidden="0" w:uiPriority="64" w:unhideWhenUsed="0"/>
-    <w:lsdException w:name="Medium List 1 Accent 4" w:semiHidden="0" w:uiPriority="65" w:unhideWhenUsed="0"/>
-    <w:lsdException w:name="Medium List 2 Accent 4" w:semiHidden="0" w:uiPriority="66" w:unhideWhenUsed="0"/>
-    <w:lsdException w:name="Medium Grid 1 Accent 4" w:semiHidden="0" w:uiPriority="67" w:unhideWhenUsed="0"/>
-    <w:lsdException w:name="Medium Grid 2 Accent 4" w:semiHidden="0" w:uiPriority="68" w:unhideWhenUsed="0"/>
-    <w:lsdException w:name="Medium Grid 3 Accent 4" w:semiHidden="0" w:uiPriority="69" w:unhideWhenUsed="0"/>
-    <w:lsdException w:name="Dark List Accent 4" w:semiHidden="0" w:uiPriority="70" w:unhideWhenUsed="0"/>
-    <w:lsdException w:name="Colorful Shading Accent 4" w:semiHidden="0" w:uiPriority="71" w:unhideWhenUsed="0"/>
-    <w:lsdException w:name="Colorful List Accent 4" w:semiHidden="0" w:uiPriority="72" w:unhideWhenUsed="0"/>
-    <w:lsdException w:name="Colorful Grid Accent 4" w:semiHidden="0" w:uiPriority="73" w:unhideWhenUsed="0"/>
-    <w:lsdException w:name="Light Shading Accent 5" w:semiHidden="0" w:uiPriority="60" w:unhideWhenUsed="0"/>
-    <w:lsdException w:name="Light List Accent 5" w:semiHidden="0" w:uiPriority="61" w:unhideWhenUsed="0"/>
-    <w:lsdException w:name="Light Grid Accent 5" w:semiHidden="0" w:uiPriority="62" w:unhideWhenUsed="0"/>
-    <w:lsdException w:name="Medium Shading 1 Accent 5" w:semiHidden="0" w:uiPriority="63" w:unhideWhenUsed="0"/>
-    <w:lsdException w:name="Medium Shading 2 Accent 5" w:semiHidden="0" w:uiPriority="64" w:unhideWhenUsed="0"/>
-    <w:lsdException w:name="Medium List 1 Accent 5" w:semiHidden="0" w:uiPriority="65" w:unhideWhenUsed="0"/>
-    <w:lsdException w:name="Medium List 2 Accent 5" w:semiHidden="0" w:uiPriority="66" w:unhideWhenUsed="0"/>
-    <w:lsdException w:name="Medium Grid 1 Accent 5" w:semiHidden="0" w:uiPriority="67" w:unhideWhenUsed="0"/>
-    <w:lsdException w:name="Medium Grid 2 Accent 5" w:semiHidden="0" w:uiPriority="68" w:unhideWhenUsed="0"/>
-    <w:lsdException w:name="Medium Grid 3 Accent 5" w:semiHidden="0" w:uiPriority="69" w:unhideWhenUsed="0"/>
-    <w:lsdException w:name="Dark List Accent 5" w:semiHidden="0" w:uiPriority="70" w:unhideWhenUsed="0"/>
-    <w:lsdException w:name="Colorful Shading Accent 5" w:semiHidden="0" w:uiPriority="71" w:unhideWhenUsed="0"/>
-    <w:lsdException w:name="Colorful List Accent 5" w:semiHidden="0" w:uiPriority="72" w:unhideWhenUsed="0"/>
-    <w:lsdException w:name="Colorful Grid Accent 5" w:semiHidden="0" w:uiPriority="73" w:unhideWhenUsed="0"/>
-    <w:lsdException w:name="Light Shading Accent 6" w:semiHidden="0" w:uiPriority="60" w:unhideWhenUsed="0"/>
-    <w:lsdException w:name="Light List Accent 6" w:semiHidden="0" w:uiPriority="61" w:unhideWhenUsed="0"/>
-    <w:lsdException w:name="Light Grid Accent 6" w:semiHidden="0" w:uiPriority="62" w:unhideWhenUsed="0"/>
-    <w:lsdException w:name="Medium Shading 1 Accent 6" w:semiHidden="0" w:uiPriority="63" w:unhideWhenUsed="0"/>
-    <w:lsdException w:name="Medium Shading 2 Accent 6" w:semiHidden="0" w:uiPriority="64" w:unhideWhenUsed="0"/>
-    <w:lsdException w:name="Medium List 1 Accent 6" w:semiHidden="0" w:uiPriority="65" w:unhideWhenUsed="0"/>
-    <w:lsdException w:name="Medium List 2 Accent 6" w:semiHidden="0" w:uiPriority="66" w:unhideWhenUsed="0"/>
-    <w:lsdException w:name="Medium Grid 1 Accent 6" w:semiHidden="0" w:uiPriority="67" w:unhideWhenUsed="0"/>
-    <w:lsdException w:name="Medium Grid 2 Accent 6" w:semiHidden="0" w:uiPriority="68" w:unhideWhenUsed="0"/>
-    <w:lsdException w:name="Medium Grid 3 Accent 6" w:semiHidden="0" w:uiPriority="69" w:unhideWhenUsed="0"/>
-    <w:lsdException w:name="Dark List Accent 6" w:semiHidden="0" w:uiPriority="70" w:unhideWhenUsed="0"/>
-    <w:lsdException w:name="Colorful Shading Accent 6" w:semiHidden="0" w:uiPriority="71" w:unhideWhenUsed="0"/>
-    <w:lsdException w:name="Colorful List Accent 6" w:semiHidden="0" w:uiPriority="72" w:unhideWhenUsed="0"/>
-    <w:lsdException w:name="Colorful Grid Accent 6" w:semiHidden="0" w:uiPriority="73" w:unhideWhenUsed="0"/>
-    <w:lsdException w:name="Subtle Emphasis" w:semiHidden="0" w:uiPriority="19" w:unhideWhenUsed="0" w:qFormat="1"/>
-    <w:lsdException w:name="Intense Emphasis" w:semiHidden="0" w:uiPriority="21" w:unhideWhenUsed="0" w:qFormat="1"/>
-    <w:lsdException w:name="Subtle Reference" w:semiHidden="0" w:uiPriority="31" w:unhideWhenUsed="0" w:qFormat="1"/>
-    <w:lsdException w:name="Intense Reference" w:semiHidden="0" w:uiPriority="32" w:unhideWhenUsed="0" w:qFormat="1"/>
-    <w:lsdException w:name="Book Title" w:semiHidden="0" w:uiPriority="33" w:unhideWhenUsed="0" w:qFormat="1"/>
-    <w:lsdException w:name="Bibliography" w:uiPriority="37"/>
-    <w:lsdException w:name="TOC Heading" w:uiPriority="39" w:qFormat="1"/>
+  <w:latentStyles w:defLockedState="0" w:defUIPriority="99" w:defSemiHidden="0" w:defUnhideWhenUsed="0" w:defQFormat="0" w:count="371">
+    <w:lsdException w:name="Normal" w:uiPriority="0" w:qFormat="1"/>
+    <w:lsdException w:name="heading 1" w:uiPriority="9" w:qFormat="1"/>
+    <w:lsdException w:name="heading 2" w:semiHidden="1" w:uiPriority="9" w:unhideWhenUsed="1" w:qFormat="1"/>
+    <w:lsdException w:name="heading 3" w:semiHidden="1" w:uiPriority="9" w:unhideWhenUsed="1" w:qFormat="1"/>
+    <w:lsdException w:name="heading 4" w:semiHidden="1" w:uiPriority="9" w:unhideWhenUsed="1" w:qFormat="1"/>
+    <w:lsdException w:name="heading 5" w:semiHidden="1" w:uiPriority="9" w:unhideWhenUsed="1" w:qFormat="1"/>
+    <w:lsdException w:name="heading 6" w:semiHidden="1" w:uiPriority="9" w:unhideWhenUsed="1" w:qFormat="1"/>
+    <w:lsdException w:name="heading 7" w:semiHidden="1" w:uiPriority="9" w:unhideWhenUsed="1" w:qFormat="1"/>
+    <w:lsdException w:name="heading 8" w:semiHidden="1" w:uiPriority="9" w:unhideWhenUsed="1" w:qFormat="1"/>
+    <w:lsdException w:name="heading 9" w:semiHidden="1" w:uiPriority="9" w:unhideWhenUsed="1" w:qFormat="1"/>
+    <w:lsdException w:name="index 1" w:semiHidden="1" w:unhideWhenUsed="1"/>
+    <w:lsdException w:name="index 2" w:semiHidden="1" w:unhideWhenUsed="1"/>
+    <w:lsdException w:name="index 3" w:semiHidden="1" w:unhideWhenUsed="1"/>
+    <w:lsdException w:name="index 4" w:semiHidden="1" w:unhideWhenUsed="1"/>
+    <w:lsdException w:name="index 5" w:semiHidden="1" w:unhideWhenUsed="1"/>
+    <w:lsdException w:name="index 6" w:semiHidden="1" w:unhideWhenUsed="1"/>
+    <w:lsdException w:name="index 7" w:semiHidden="1" w:unhideWhenUsed="1"/>
+    <w:lsdException w:name="index 8" w:semiHidden="1" w:unhideWhenUsed="1"/>
+    <w:lsdException w:name="index 9" w:semiHidden="1" w:unhideWhenUsed="1"/>
+    <w:lsdException w:name="toc 1" w:semiHidden="1" w:uiPriority="39" w:unhideWhenUsed="1"/>
+    <w:lsdException w:name="toc 2" w:semiHidden="1" w:uiPriority="39" w:unhideWhenUsed="1"/>
+    <w:lsdException w:name="toc 3" w:semiHidden="1" w:uiPriority="39" w:unhideWhenUsed="1"/>
+    <w:lsdException w:name="toc 4" w:semiHidden="1" w:uiPriority="39" w:unhideWhenUsed="1"/>
+    <w:lsdException w:name="toc 5" w:semiHidden="1" w:uiPriority="39" w:unhideWhenUsed="1"/>
+    <w:lsdException w:name="toc 6" w:semiHidden="1" w:uiPriority="39" w:unhideWhenUsed="1"/>
+    <w:lsdException w:name="toc 7" w:semiHidden="1" w:uiPriority="39" w:unhideWhenUsed="1"/>
+    <w:lsdException w:name="toc 8" w:semiHidden="1" w:uiPriority="39" w:unhideWhenUsed="1"/>
+    <w:lsdException w:name="toc 9" w:semiHidden="1" w:uiPriority="39" w:unhideWhenUsed="1"/>
+    <w:lsdException w:name="Normal Indent" w:semiHidden="1" w:unhideWhenUsed="1"/>
+    <w:lsdException w:name="footnote text" w:semiHidden="1" w:unhideWhenUsed="1"/>
+    <w:lsdException w:name="annotation text" w:semiHidden="1" w:unhideWhenUsed="1"/>
+    <w:lsdException w:name="header" w:semiHidden="1" w:unhideWhenUsed="1"/>
+    <w:lsdException w:name="footer" w:semiHidden="1" w:unhideWhenUsed="1"/>
+    <w:lsdException w:name="index heading" w:semiHidden="1" w:unhideWhenUsed="1"/>
+    <w:lsdException w:name="caption" w:semiHidden="1" w:uiPriority="35" w:unhideWhenUsed="1" w:qFormat="1"/>
+    <w:lsdException w:name="table of figures" w:semiHidden="1" w:unhideWhenUsed="1"/>
+    <w:lsdException w:name="envelope address" w:semiHidden="1" w:unhideWhenUsed="1"/>
+    <w:lsdException w:name="envelope return" w:semiHidden="1" w:unhideWhenUsed="1"/>
+    <w:lsdException w:name="footnote reference" w:semiHidden="1" w:unhideWhenUsed="1"/>
+    <w:lsdException w:name="annotation reference" w:semiHidden="1" w:unhideWhenUsed="1"/>
+    <w:lsdException w:name="line number" w:semiHidden="1" w:unhideWhenUsed="1"/>
+    <w:lsdException w:name="page number" w:semiHidden="1" w:unhideWhenUsed="1"/>
+    <w:lsdException w:name="endnote reference" w:semiHidden="1" w:unhideWhenUsed="1"/>
+    <w:lsdException w:name="endnote text" w:semiHidden="1" w:unhideWhenUsed="1"/>
+    <w:lsdException w:name="table of authorities" w:semiHidden="1" w:unhideWhenUsed="1"/>
+    <w:lsdException w:name="macro" w:semiHidden="1" w:unhideWhenUsed="1"/>
+    <w:lsdException w:name="toa heading" w:semiHidden="1" w:unhideWhenUsed="1"/>
+    <w:lsdException w:name="List" w:semiHidden="1" w:unhideWhenUsed="1"/>
+    <w:lsdException w:name="List Bullet" w:semiHidden="1" w:unhideWhenUsed="1"/>
+    <w:lsdException w:name="List Number" w:semiHidden="1" w:unhideWhenUsed="1"/>
+    <w:lsdException w:name="List 2" w:semiHidden="1" w:unhideWhenUsed="1"/>
+    <w:lsdException w:name="List 3" w:semiHidden="1" w:unhideWhenUsed="1"/>
+    <w:lsdException w:name="List 4" w:semiHidden="1" w:unhideWhenUsed="1"/>
+    <w:lsdException w:name="List 5" w:semiHidden="1" w:unhideWhenUsed="1"/>
+    <w:lsdException w:name="List Bullet 2" w:semiHidden="1" w:unhideWhenUsed="1"/>
+    <w:lsdException w:name="List Bullet 3" w:semiHidden="1" w:unhideWhenUsed="1"/>
+    <w:lsdException w:name="List Bullet 4" w:semiHidden="1" w:unhideWhenUsed="1"/>
+    <w:lsdException w:name="List Bullet 5" w:semiHidden="1" w:unhideWhenUsed="1"/>
+    <w:lsdException w:name="List Number 2" w:semiHidden="1" w:unhideWhenUsed="1"/>
+    <w:lsdException w:name="List Number 3" w:semiHidden="1" w:unhideWhenUsed="1"/>
+    <w:lsdException w:name="List Number 4" w:semiHidden="1" w:unhideWhenUsed="1"/>
+    <w:lsdException w:name="List Number 5" w:semiHidden="1" w:unhideWhenUsed="1"/>
+    <w:lsdException w:name="Title" w:uiPriority="10" w:qFormat="1"/>
+    <w:lsdException w:name="Closing" w:semiHidden="1" w:unhideWhenUsed="1"/>
+    <w:lsdException w:name="Signature" w:semiHidden="1" w:unhideWhenUsed="1"/>
+    <w:lsdException w:name="Default Paragraph Font" w:semiHidden="1" w:uiPriority="1" w:unhideWhenUsed="1"/>
+    <w:lsdException w:name="Body Text" w:semiHidden="1" w:unhideWhenUsed="1"/>
+    <w:lsdException w:name="Body Text Indent" w:semiHidden="1" w:unhideWhenUsed="1"/>
+    <w:lsdException w:name="List Continue" w:semiHidden="1" w:unhideWhenUsed="1"/>
+    <w:lsdException w:name="List Continue 2" w:semiHidden="1" w:unhideWhenUsed="1"/>
+    <w:lsdException w:name="List Continue 3" w:semiHidden="1" w:unhideWhenUsed="1"/>
+    <w:lsdException w:name="List Continue 4" w:semiHidden="1" w:unhideWhenUsed="1"/>
+    <w:lsdException w:name="List Continue 5" w:semiHidden="1" w:unhideWhenUsed="1"/>
+    <w:lsdException w:name="Message Header" w:semiHidden="1" w:unhideWhenUsed="1"/>
+    <w:lsdException w:name="Subtitle" w:uiPriority="11" w:qFormat="1"/>
+    <w:lsdException w:name="Salutation" w:semiHidden="1" w:unhideWhenUsed="1"/>
+    <w:lsdException w:name="Date" w:semiHidden="1" w:unhideWhenUsed="1"/>
+    <w:lsdException w:name="Body Text First Indent" w:semiHidden="1" w:unhideWhenUsed="1"/>
+    <w:lsdException w:name="Body Text First Indent 2" w:semiHidden="1" w:unhideWhenUsed="1"/>
+    <w:lsdException w:name="Note Heading" w:semiHidden="1" w:unhideWhenUsed="1"/>
+    <w:lsdException w:name="Body Text 2" w:semiHidden="1" w:unhideWhenUsed="1"/>
+    <w:lsdException w:name="Body Text 3" w:semiHidden="1" w:unhideWhenUsed="1"/>
+    <w:lsdException w:name="Body Text Indent 2" w:semiHidden="1" w:unhideWhenUsed="1"/>
+    <w:lsdException w:name="Body Text Indent 3" w:semiHidden="1" w:unhideWhenUsed="1"/>
+    <w:lsdException w:name="Block Text" w:semiHidden="1" w:unhideWhenUsed="1"/>
+    <w:lsdException w:name="Hyperlink" w:semiHidden="1" w:unhideWhenUsed="1"/>
+    <w:lsdException w:name="FollowedHyperlink" w:semiHidden="1" w:unhideWhenUsed="1"/>
+    <w:lsdException w:name="Strong" w:uiPriority="22" w:qFormat="1"/>
+    <w:lsdException w:name="Emphasis" w:uiPriority="20" w:qFormat="1"/>
+    <w:lsdException w:name="Document Map" w:semiHidden="1" w:unhideWhenUsed="1"/>
+    <w:lsdException w:name="Plain Text" w:semiHidden="1" w:unhideWhenUsed="1"/>
+    <w:lsdException w:name="E-mail Signature" w:semiHidden="1" w:unhideWhenUsed="1"/>
+    <w:lsdException w:name="HTML Top of Form" w:semiHidden="1" w:unhideWhenUsed="1"/>
+    <w:lsdException w:name="HTML Bottom of Form" w:semiHidden="1" w:unhideWhenUsed="1"/>
+    <w:lsdException w:name="Normal (Web)" w:semiHidden="1" w:unhideWhenUsed="1"/>
+    <w:lsdException w:name="HTML Acronym" w:semiHidden="1" w:unhideWhenUsed="1"/>
+    <w:lsdException w:name="HTML Address" w:semiHidden="1" w:unhideWhenUsed="1"/>
+    <w:lsdException w:name="HTML Cite" w:semiHidden="1" w:unhideWhenUsed="1"/>
+    <w:lsdException w:name="HTML Code" w:semiHidden="1" w:unhideWhenUsed="1"/>
+    <w:lsdException w:name="HTML Definition" w:semiHidden="1" w:unhideWhenUsed="1"/>
+    <w:lsdException w:name="HTML Keyboard" w:semiHidden="1" w:unhideWhenUsed="1"/>
+    <w:lsdException w:name="HTML Preformatted" w:semiHidden="1" w:unhideWhenUsed="1"/>
+    <w:lsdException w:name="HTML Sample" w:semiHidden="1" w:unhideWhenUsed="1"/>
+    <w:lsdException w:name="HTML Typewriter" w:semiHidden="1" w:unhideWhenUsed="1"/>
+    <w:lsdException w:name="HTML Variable" w:semiHidden="1" w:unhideWhenUsed="1"/>
+    <w:lsdException w:name="Normal Table" w:semiHidden="1" w:unhideWhenUsed="1"/>
+    <w:lsdException w:name="annotation subject" w:semiHidden="1" w:unhideWhenUsed="1"/>
+    <w:lsdException w:name="No List" w:semiHidden="1" w:unhideWhenUsed="1"/>
+    <w:lsdException w:name="Outline List 1" w:semiHidden="1" w:unhideWhenUsed="1"/>
+    <w:lsdException w:name="Outline List 2" w:semiHidden="1" w:unhideWhenUsed="1"/>
+    <w:lsdException w:name="Outline List 3" w:semiHidden="1" w:unhideWhenUsed="1"/>
+    <w:lsdException w:name="Table Simple 1" w:semiHidden="1" w:unhideWhenUsed="1"/>
+    <w:lsdException w:name="Table Simple 2" w:semiHidden="1" w:unhideWhenUsed="1"/>
+    <w:lsdException w:name="Table Simple 3" w:semiHidden="1" w:unhideWhenUsed="1"/>
+    <w:lsdException w:name="Table Classic 1" w:semiHidden="1" w:unhideWhenUsed="1"/>
+    <w:lsdException w:name="Table Classic 2" w:semiHidden="1" w:unhideWhenUsed="1"/>
+    <w:lsdException w:name="Table Classic 3" w:semiHidden="1" w:unhideWhenUsed="1"/>
+    <w:lsdException w:name="Table Classic 4" w:semiHidden="1" w:unhideWhenUsed="1"/>
+    <w:lsdException w:name="Table Colorful 1" w:semiHidden="1" w:unhideWhenUsed="1"/>
+    <w:lsdException w:name="Table Colorful 2" w:semiHidden="1" w:unhideWhenUsed="1"/>
+    <w:lsdException w:name="Table Colorful 3" w:semiHidden="1" w:unhideWhenUsed="1"/>
+    <w:lsdException w:name="Table Columns 1" w:semiHidden="1" w:unhideWhenUsed="1"/>
+    <w:lsdException w:name="Table Columns 2" w:semiHidden="1" w:unhideWhenUsed="1"/>
+    <w:lsdException w:name="Table Columns 3" w:semiHidden="1" w:unhideWhenUsed="1"/>
+    <w:lsdException w:name="Table Columns 4" w:semiHidden="1" w:unhideWhenUsed="1"/>
+    <w:lsdException w:name="Table Columns 5" w:semiHidden="1" w:unhideWhenUsed="1"/>
+    <w:lsdException w:name="Table Grid 1" w:semiHidden="1" w:unhideWhenUsed="1"/>
+    <w:lsdException w:name="Table Grid 2" w:semiHidden="1" w:unhideWhenUsed="1"/>
+    <w:lsdException w:name="Table Grid 3" w:semiHidden="1" w:unhideWhenUsed="1"/>
+    <w:lsdException w:name="Table Grid 4" w:semiHidden="1" w:unhideWhenUsed="1"/>
+    <w:lsdException w:name="Table Grid 5" w:semiHidden="1" w:unhideWhenUsed="1"/>
+    <w:lsdException w:name="Table Grid 6" w:semiHidden="1" w:unhideWhenUsed="1"/>
+    <w:lsdException w:name="Table Grid 7" w:semiHidden="1" w:unhideWhenUsed="1"/>
+    <w:lsdException w:name="Table Grid 8" w:semiHidden="1" w:unhideWhenUsed="1"/>
+    <w:lsdException w:name="Table List 1" w:semiHidden="1" w:unhideWhenUsed="1"/>
+    <w:lsdException w:name="Table List 2" w:semiHidden="1" w:unhideWhenUsed="1"/>
+    <w:lsdException w:name="Table List 3" w:semiHidden="1" w:unhideWhenUsed="1"/>
+    <w:lsdException w:name="Table List 4" w:semiHidden="1" w:unhideWhenUsed="1"/>
+    <w:lsdException w:name="Table List 5" w:semiHidden="1" w:unhideWhenUsed="1"/>
+    <w:lsdException w:name="Table List 6" w:semiHidden="1" w:unhideWhenUsed="1"/>
+    <w:lsdException w:name="Table List 7" w:semiHidden="1" w:unhideWhenUsed="1"/>
+    <w:lsdException w:name="Table List 8" w:semiHidden="1" w:unhideWhenUsed="1"/>
+    <w:lsdException w:name="Table 3D effects 1" w:semiHidden="1" w:unhideWhenUsed="1"/>
+    <w:lsdException w:name="Table 3D effects 2" w:semiHidden="1" w:unhideWhenUsed="1"/>
+    <w:lsdException w:name="Table 3D effects 3" w:semiHidden="1" w:unhideWhenUsed="1"/>
+    <w:lsdException w:name="Table Contemporary" w:semiHidden="1" w:unhideWhenUsed="1"/>
+    <w:lsdException w:name="Table Elegant" w:semiHidden="1" w:unhideWhenUsed="1"/>
+    <w:lsdException w:name="Table Professional" w:semiHidden="1" w:unhideWhenUsed="1"/>
+    <w:lsdException w:name="Table Subtle 1" w:semiHidden="1" w:unhideWhenUsed="1"/>
+    <w:lsdException w:name="Table Subtle 2" w:semiHidden="1" w:unhideWhenUsed="1"/>
+    <w:lsdException w:name="Table Web 1" w:semiHidden="1" w:unhideWhenUsed="1"/>
+    <w:lsdException w:name="Table Web 2" w:semiHidden="1" w:unhideWhenUsed="1"/>
+    <w:lsdException w:name="Table Web 3" w:semiHidden="1" w:unhideWhenUsed="1"/>
+    <w:lsdException w:name="Balloon Text" w:semiHidden="1" w:unhideWhenUsed="1"/>
+    <w:lsdException w:name="Table Grid" w:uiPriority="59"/>
+    <w:lsdException w:name="Table Theme" w:semiHidden="1" w:unhideWhenUsed="1"/>
+    <w:lsdException w:name="Placeholder Text" w:semiHidden="1"/>
+    <w:lsdException w:name="No Spacing" w:uiPriority="1" w:qFormat="1"/>
+    <w:lsdException w:name="Light Shading" w:uiPriority="60"/>
+    <w:lsdException w:name="Light List" w:uiPriority="61"/>
+    <w:lsdException w:name="Light Grid" w:uiPriority="62"/>
+    <w:lsdException w:name="Medium Shading 1" w:uiPriority="63"/>
+    <w:lsdException w:name="Medium Shading 2" w:uiPriority="64"/>
+    <w:lsdException w:name="Medium List 1" w:uiPriority="65"/>
+    <w:lsdException w:name="Medium List 2" w:uiPriority="66"/>
+    <w:lsdException w:name="Medium Grid 1" w:uiPriority="67"/>
+    <w:lsdException w:name="Medium Grid 2" w:uiPriority="68"/>
+    <w:lsdException w:name="Medium Grid 3" w:uiPriority="69"/>
+    <w:lsdException w:name="Dark List" w:uiPriority="70"/>
+    <w:lsdException w:name="Colorful Shading" w:uiPriority="71"/>
+    <w:lsdException w:name="Colorful List" w:uiPriority="72"/>
+    <w:lsdException w:name="Colorful Grid" w:uiPriority="73"/>
+    <w:lsdException w:name="Light Shading Accent 1" w:uiPriority="60"/>
+    <w:lsdException w:name="Light List Accent 1" w:uiPriority="61"/>
+    <w:lsdException w:name="Light Grid Accent 1" w:uiPriority="62"/>
+    <w:lsdException w:name="Medium Shading 1 Accent 1" w:uiPriority="63"/>
+    <w:lsdException w:name="Medium Shading 2 Accent 1" w:uiPriority="64"/>
+    <w:lsdException w:name="Medium List 1 Accent 1" w:uiPriority="65"/>
+    <w:lsdException w:name="Revision" w:semiHidden="1"/>
+    <w:lsdException w:name="List Paragraph" w:uiPriority="34" w:qFormat="1"/>
+    <w:lsdException w:name="Quote" w:uiPriority="29" w:qFormat="1"/>
+    <w:lsdException w:name="Intense Quote" w:uiPriority="30" w:qFormat="1"/>
+    <w:lsdException w:name="Medium List 2 Accent 1" w:uiPriority="66"/>
+    <w:lsdException w:name="Medium Grid 1 Accent 1" w:uiPriority="67"/>
+    <w:lsdException w:name="Medium Grid 2 Accent 1" w:uiPriority="68"/>
+    <w:lsdException w:name="Medium Grid 3 Accent 1" w:uiPriority="69"/>
+    <w:lsdException w:name="Dark List Accent 1" w:uiPriority="70"/>
+    <w:lsdException w:name="Colorful Shading Accent 1" w:uiPriority="71"/>
+    <w:lsdException w:name="Colorful List Accent 1" w:uiPriority="72"/>
+    <w:lsdException w:name="Colorful Grid Accent 1" w:uiPriority="73"/>
+    <w:lsdException w:name="Light Shading Accent 2" w:uiPriority="60"/>
+    <w:lsdException w:name="Light List Accent 2" w:uiPriority="61"/>
+    <w:lsdException w:name="Light Grid Accent 2" w:uiPriority="62"/>
+    <w:lsdException w:name="Medium Shading 1 Accent 2" w:uiPriority="63"/>
+    <w:lsdException w:name="Medium Shading 2 Accent 2" w:uiPriority="64"/>
+    <w:lsdException w:name="Medium List 1 Accent 2" w:uiPriority="65"/>
+    <w:lsdException w:name="Medium List 2 Accent 2" w:uiPriority="66"/>
+    <w:lsdException w:name="Medium Grid 1 Accent 2" w:uiPriority="67"/>
+    <w:lsdException w:name="Medium Grid 2 Accent 2" w:uiPriority="68"/>
+    <w:lsdException w:name="Medium Grid 3 Accent 2" w:uiPriority="69"/>
+    <w:lsdException w:name="Dark List Accent 2" w:uiPriority="70"/>
+    <w:lsdException w:name="Colorful Shading Accent 2" w:uiPriority="71"/>
+    <w:lsdException w:name="Colorful List Accent 2" w:uiPriority="72"/>
+    <w:lsdException w:name="Colorful Grid Accent 2" w:uiPriority="73"/>
+    <w:lsdException w:name="Light Shading Accent 3" w:uiPriority="60"/>
+    <w:lsdException w:name="Light List Accent 3" w:uiPriority="61"/>
+    <w:lsdException w:name="Light Grid Accent 3" w:uiPriority="62"/>
+    <w:lsdException w:name="Medium Shading 1 Accent 3" w:uiPriority="63"/>
+    <w:lsdException w:name="Medium Shading 2 Accent 3" w:uiPriority="64"/>
+    <w:lsdException w:name="Medium List 1 Accent 3" w:uiPriority="65"/>
+    <w:lsdException w:name="Medium List 2 Accent 3" w:uiPriority="66"/>
+    <w:lsdException w:name="Medium Grid 1 Accent 3" w:uiPriority="67"/>
+    <w:lsdException w:name="Medium Grid 2 Accent 3" w:uiPriority="68"/>
+    <w:lsdException w:name="Medium Grid 3 Accent 3" w:uiPriority="69"/>
+    <w:lsdException w:name="Dark List Accent 3" w:uiPriority="70"/>
+    <w:lsdException w:name="Colorful Shading Accent 3" w:uiPriority="71"/>
+    <w:lsdException w:name="Colorful List Accent 3" w:uiPriority="72"/>
+    <w:lsdException w:name="Colorful Grid Accent 3" w:uiPriority="73"/>
+    <w:lsdException w:name="Light Shading Accent 4" w:uiPriority="60"/>
+    <w:lsdException w:name="Light List Accent 4" w:uiPriority="61"/>
+    <w:lsdException w:name="Light Grid Accent 4" w:uiPriority="62"/>
+    <w:lsdException w:name="Medium Shading 1 Accent 4" w:uiPriority="63"/>
+    <w:lsdException w:name="Medium Shading 2 Accent 4" w:uiPriority="64"/>
+    <w:lsdException w:name="Medium List 1 Accent 4" w:uiPriority="65"/>
+    <w:lsdException w:name="Medium List 2 Accent 4" w:uiPriority="66"/>
+    <w:lsdException w:name="Medium Grid 1 Accent 4" w:uiPriority="67"/>
+    <w:lsdException w:name="Medium Grid 2 Accent 4" w:uiPriority="68"/>
+    <w:lsdException w:name="Medium Grid 3 Accent 4" w:uiPriority="69"/>
+    <w:lsdException w:name="Dark List Accent 4" w:uiPriority="70"/>
+    <w:lsdException w:name="Colorful Shading Accent 4" w:uiPriority="71"/>
+    <w:lsdException w:name="Colorful List Accent 4" w:uiPriority="72"/>
+    <w:lsdException w:name="Colorful Grid Accent 4" w:uiPriority="73"/>
+    <w:lsdException w:name="Light Shading Accent 5" w:uiPriority="60"/>
+    <w:lsdException w:name="Light List Accent 5" w:uiPriority="61"/>
+    <w:lsdException w:name="Light Grid Accent 5" w:uiPriority="62"/>
+    <w:lsdException w:name="Medium Shading 1 Accent 5" w:uiPriority="63"/>
+    <w:lsdException w:name="Medium Shading 2 Accent 5" w:uiPriority="64"/>
+    <w:lsdException w:name="Medium List 1 Accent 5" w:uiPriority="65"/>
+    <w:lsdException w:name="Medium List 2 Accent 5" w:uiPriority="66"/>
+    <w:lsdException w:name="Medium Grid 1 Accent 5" w:uiPriority="67"/>
+    <w:lsdException w:name="Medium Grid 2 Accent 5" w:uiPriority="68"/>
+    <w:lsdException w:name="Medium Grid 3 Accent 5" w:uiPriority="69"/>
+    <w:lsdException w:name="Dark List Accent 5" w:uiPriority="70"/>
+    <w:lsdException w:name="Colorful Shading Accent 5" w:uiPriority="71"/>
+    <w:lsdException w:name="Colorful List Accent 5" w:uiPriority="72"/>
+    <w:lsdException w:name="Colorful Grid Accent 5" w:uiPriority="73"/>
+    <w:lsdException w:name="Light Shading Accent 6" w:uiPriority="60"/>
+    <w:lsdException w:name="Light List Accent 6" w:uiPriority="61"/>
+    <w:lsdException w:name="Light Grid Accent 6" w:uiPriority="62"/>
+    <w:lsdException w:name="Medium Shading 1 Accent 6" w:uiPriority="63"/>
+    <w:lsdException w:name="Medium Shading 2 Accent 6" w:uiPriority="64"/>
+    <w:lsdException w:name="Medium List 1 Accent 6" w:uiPriority="65"/>
+    <w:lsdException w:name="Medium List 2 Accent 6" w:uiPriority="66"/>
+    <w:lsdException w:name="Medium Grid 1 Accent 6" w:uiPriority="67"/>
+    <w:lsdException w:name="Medium Grid 2 Accent 6" w:uiPriority="68"/>
+    <w:lsdException w:name="Medium Grid 3 Accent 6" w:uiPriority="69"/>
+    <w:lsdException w:name="Dark List Accent 6" w:uiPriority="70"/>
+    <w:lsdException w:name="Colorful Shading Accent 6" w:uiPriority="71"/>
+    <w:lsdException w:name="Colorful List Accent 6" w:uiPriority="72"/>
+    <w:lsdException w:name="Colorful Grid Accent 6" w:uiPriority="73"/>
+    <w:lsdException w:name="Subtle Emphasis" w:uiPriority="19" w:qFormat="1"/>
+    <w:lsdException w:name="Intense Emphasis" w:uiPriority="21" w:qFormat="1"/>
+    <w:lsdException w:name="Subtle Reference" w:uiPriority="31" w:qFormat="1"/>
+    <w:lsdException w:name="Intense Reference" w:uiPriority="32" w:qFormat="1"/>
+    <w:lsdException w:name="Book Title" w:uiPriority="33" w:qFormat="1"/>
+    <w:lsdException w:name="Bibliography" w:semiHidden="1" w:uiPriority="37" w:unhideWhenUsed="1"/>
+    <w:lsdException w:name="TOC Heading" w:semiHidden="1" w:uiPriority="39" w:unhideWhenUsed="1" w:qFormat="1"/>
+    <w:lsdException w:name="Plain Table 1" w:uiPriority="41"/>
+    <w:lsdException w:name="Plain Table 2" w:uiPriority="42"/>
+    <w:lsdException w:name="Plain Table 3" w:uiPriority="43"/>
+    <w:lsdException w:name="Plain Table 4" w:uiPriority="44"/>
+    <w:lsdException w:name="Plain Table 5" w:uiPriority="45"/>
+    <w:lsdException w:name="Grid Table Light" w:uiPriority="40"/>
+    <w:lsdException w:name="Grid Table 1 Light" w:uiPriority="46"/>
+    <w:lsdException w:name="Grid Table 2" w:uiPriority="47"/>
+    <w:lsdException w:name="Grid Table 3" w:uiPriority="48"/>
+    <w:lsdException w:name="Grid Table 4" w:uiPriority="49"/>
+    <w:lsdException w:name="Grid Table 5 Dark" w:uiPriority="50"/>
+    <w:lsdException w:name="Grid Table 6 Colorful" w:uiPriority="51"/>
+    <w:lsdException w:name="Grid Table 7 Colorful" w:uiPriority="52"/>
+    <w:lsdException w:name="Grid Table 1 Light Accent 1" w:uiPriority="46"/>
+    <w:lsdException w:name="Grid Table 2 Accent 1" w:uiPriority="47"/>
+    <w:lsdException w:name="Grid Table 3 Accent 1" w:uiPriority="48"/>
+    <w:lsdException w:name="Grid Table 4 Accent 1" w:uiPriority="49"/>
+    <w:lsdException w:name="Grid Table 5 Dark Accent 1" w:uiPriority="50"/>
+    <w:lsdException w:name="Grid Table 6 Colorful Accent 1" w:uiPriority="51"/>
+    <w:lsdException w:name="Grid Table 7 Colorful Accent 1" w:uiPriority="52"/>
+    <w:lsdException w:name="Grid Table 1 Light Accent 2" w:uiPriority="46"/>
+    <w:lsdException w:name="Grid Table 2 Accent 2" w:uiPriority="47"/>
+    <w:lsdException w:name="Grid Table 3 Accent 2" w:uiPriority="48"/>
+    <w:lsdException w:name="Grid Table 4 Accent 2" w:uiPriority="49"/>
+    <w:lsdException w:name="Grid Table 5 Dark Accent 2" w:uiPriority="50"/>
+    <w:lsdException w:name="Grid Table 6 Colorful Accent 2" w:uiPriority="51"/>
+    <w:lsdException w:name="Grid Table 7 Colorful Accent 2" w:uiPriority="52"/>
+    <w:lsdException w:name="Grid Table 1 Light Accent 3" w:uiPriority="46"/>
+    <w:lsdException w:name="Grid Table 2 Accent 3" w:uiPriority="47"/>
+    <w:lsdException w:name="Grid Table 3 Accent 3" w:uiPriority="48"/>
+    <w:lsdException w:name="Grid Table 4 Accent 3" w:uiPriority="49"/>
+    <w:lsdException w:name="Grid Table 5 Dark Accent 3" w:uiPriority="50"/>
+    <w:lsdException w:name="Grid Table 6 Colorful Accent 3" w:uiPriority="51"/>
+    <w:lsdException w:name="Grid Table 7 Colorful Accent 3" w:uiPriority="52"/>
+    <w:lsdException w:name="Grid Table 1 Light Accent 4" w:uiPriority="46"/>
+    <w:lsdException w:name="Grid Table 2 Accent 4" w:uiPriority="47"/>
+    <w:lsdException w:name="Grid Table 3 Accent 4" w:uiPriority="48"/>
+    <w:lsdException w:name="Grid Table 4 Accent 4" w:uiPriority="49"/>
+    <w:lsdException w:name="Grid Table 5 Dark Accent 4" w:uiPriority="50"/>
+    <w:lsdException w:name="Grid Table 6 Colorful Accent 4" w:uiPriority="51"/>
+    <w:lsdException w:name="Grid Table 7 Colorful Accent 4" w:uiPriority="52"/>
+    <w:lsdException w:name="Grid Table 1 Light Accent 5" w:uiPriority="46"/>
+    <w:lsdException w:name="Grid Table 2 Accent 5" w:uiPriority="47"/>
+    <w:lsdException w:name="Grid Table 3 Accent 5" w:uiPriority="48"/>
+    <w:lsdException w:name="Grid Table 4 Accent 5" w:uiPriority="49"/>
+    <w:lsdException w:name="Grid Table 5 Dark Accent 5" w:uiPriority="50"/>
+    <w:lsdException w:name="Grid Table 6 Colorful Accent 5" w:uiPriority="51"/>
+    <w:lsdException w:name="Grid Table 7 Colorful Accent 5" w:uiPriority="52"/>
+    <w:lsdException w:name="Grid Table 1 Light Accent 6" w:uiPriority="46"/>
+    <w:lsdException w:name="Grid Table 2 Accent 6" w:uiPriority="47"/>
+    <w:lsdException w:name="Grid Table 3 Accent 6" w:uiPriority="48"/>
+    <w:lsdException w:name="Grid Table 4 Accent 6" w:uiPriority="49"/>
+    <w:lsdException w:name="Grid Table 5 Dark Accent 6" w:uiPriority="50"/>
+    <w:lsdException w:name="Grid Table 6 Colorful Accent 6" w:uiPriority="51"/>
+    <w:lsdException w:name="Grid Table 7 Colorful Accent 6" w:uiPriority="52"/>
+    <w:lsdException w:name="List Table 1 Light" w:uiPriority="46"/>
+    <w:lsdException w:name="List Table 2" w:uiPriority="47"/>
+    <w:lsdException w:name="List Table 3" w:uiPriority="48"/>
+    <w:lsdException w:name="List Table 4" w:uiPriority="49"/>
+    <w:lsdException w:name="List Table 5 Dark" w:uiPriority="50"/>
+    <w:lsdException w:name="List Table 6 Colorful" w:uiPriority="51"/>
+    <w:lsdException w:name="List Table 7 Colorful" w:uiPriority="52"/>
+    <w:lsdException w:name="List Table 1 Light Accent 1" w:uiPriority="46"/>
+    <w:lsdException w:name="List Table 2 Accent 1" w:uiPriority="47"/>
+    <w:lsdException w:name="List Table 3 Accent 1" w:uiPriority="48"/>
+    <w:lsdException w:name="List Table 4 Accent 1" w:uiPriority="49"/>
+    <w:lsdException w:name="List Table 5 Dark Accent 1" w:uiPriority="50"/>
+    <w:lsdException w:name="List Table 6 Colorful Accent 1" w:uiPriority="51"/>
+    <w:lsdException w:name="List Table 7 Colorful Accent 1" w:uiPriority="52"/>
+    <w:lsdException w:name="List Table 1 Light Accent 2" w:uiPriority="46"/>
+    <w:lsdException w:name="List Table 2 Accent 2" w:uiPriority="47"/>
+    <w:lsdException w:name="List Table 3 Accent 2" w:uiPriority="48"/>
+    <w:lsdException w:name="List Table 4 Accent 2" w:uiPriority="49"/>
+    <w:lsdException w:name="List Table 5 Dark Accent 2" w:uiPriority="50"/>
+    <w:lsdException w:name="List Table 6 Colorful Accent 2" w:uiPriority="51"/>
+    <w:lsdException w:name="List Table 7 Colorful Accent 2" w:uiPriority="52"/>
+    <w:lsdException w:name="List Table 1 Light Accent 3" w:uiPriority="46"/>
+    <w:lsdException w:name="List Table 2 Accent 3" w:uiPriority="47"/>
+    <w:lsdException w:name="List Table 3 Accent 3" w:uiPriority="48"/>
+    <w:lsdException w:name="List Table 4 Accent 3" w:uiPriority="49"/>
+    <w:lsdException w:name="List Table 5 Dark Accent 3" w:uiPriority="50"/>
+    <w:lsdException w:name="List Table 6 Colorful Accent 3" w:uiPriority="51"/>
+    <w:lsdException w:name="List Table 7 Colorful Accent 3" w:uiPriority="52"/>
+    <w:lsdException w:name="List Table 1 Light Accent 4" w:uiPriority="46"/>
+    <w:lsdException w:name="List Table 2 Accent 4" w:uiPriority="47"/>
+    <w:lsdException w:name="List Table 3 Accent 4" w:uiPriority="48"/>
+    <w:lsdException w:name="List Table 4 Accent 4" w:uiPriority="49"/>
+    <w:lsdException w:name="List Table 5 Dark Accent 4" w:uiPriority="50"/>
+    <w:lsdException w:name="List Table 6 Colorful Accent 4" w:uiPriority="51"/>
+    <w:lsdException w:name="List Table 7 Colorful Accent 4" w:uiPriority="52"/>
+    <w:lsdException w:name="List Table 1 Light Accent 5" w:uiPriority="46"/>
+    <w:lsdException w:name="List Table 2 Accent 5" w:uiPriority="47"/>
+    <w:lsdException w:name="List Table 3 Accent 5" w:uiPriority="48"/>
+    <w:lsdException w:name="List Table 4 Accent 5" w:uiPriority="49"/>
+    <w:lsdException w:name="List Table 5 Dark Accent 5" w:uiPriority="50"/>
+    <w:lsdException w:name="List Table 6 Colorful Accent 5" w:uiPriority="51"/>
+    <w:lsdException w:name="List Table 7 Colorful Accent 5" w:uiPriority="52"/>
+    <w:lsdException w:name="List Table 1 Light Accent 6" w:uiPriority="46"/>
+    <w:lsdException w:name="List Table 2 Accent 6" w:uiPriority="47"/>
+    <w:lsdException w:name="List Table 3 Accent 6" w:uiPriority="48"/>
+    <w:lsdException w:name="List Table 4 Accent 6" w:uiPriority="49"/>
+    <w:lsdException w:name="List Table 5 Dark Accent 6" w:uiPriority="50"/>
+    <w:lsdException w:name="List Table 6 Colorful Accent 6" w:uiPriority="51"/>
+    <w:lsdException w:name="List Table 7 Colorful Accent 6" w:uiPriority="52"/>
   </w:latentStyles>
-  <w:style w:type="paragraph" w:default="1" w:styleId="Normalny">
+  <w:style w:type="paragraph" w:default="1" w:styleId="Normal">
     <w:name w:val="Normal"/>
     <w:qFormat/>
   </w:style>
-  <w:style w:type="character" w:default="1" w:styleId="Domylnaczcionkaakapitu">
+  <w:style w:type="character" w:default="1" w:styleId="DefaultParagraphFont">
     <w:name w:val="Default Paragraph Font"/>
     <w:uiPriority w:val="1"/>
     <w:semiHidden/>
     <w:unhideWhenUsed/>
   </w:style>
-  <w:style w:type="table" w:default="1" w:styleId="Standardowy">
+  <w:style w:type="table" w:default="1" w:styleId="TableNormal">
     <w:name w:val="Normal Table"/>
     <w:uiPriority w:val="99"/>
     <w:semiHidden/>
@@ -8696,16 +8620,16 @@
       </w:tblCellMar>
     </w:tblPr>
   </w:style>
-  <w:style w:type="numbering" w:default="1" w:styleId="Bezlisty">
+  <w:style w:type="numbering" w:default="1" w:styleId="NoList">
     <w:name w:val="No List"/>
     <w:uiPriority w:val="99"/>
     <w:semiHidden/>
     <w:unhideWhenUsed/>
   </w:style>
-  <w:style w:type="paragraph" w:styleId="Tekstprzypisudolnego">
+  <w:style w:type="paragraph" w:styleId="FootnoteText">
     <w:name w:val="footnote text"/>
-    <w:basedOn w:val="Normalny"/>
-    <w:link w:val="TekstprzypisudolnegoZnak"/>
+    <w:basedOn w:val="Normal"/>
+    <w:link w:val="FootnoteTextChar"/>
     <w:uiPriority w:val="99"/>
     <w:semiHidden/>
     <w:unhideWhenUsed/>
@@ -8718,10 +8642,10 @@
       <w:szCs w:val="20"/>
     </w:rPr>
   </w:style>
-  <w:style w:type="character" w:customStyle="1" w:styleId="TekstprzypisudolnegoZnak">
-    <w:name w:val="Tekst przypisu dolnego Znak"/>
-    <w:basedOn w:val="Domylnaczcionkaakapitu"/>
-    <w:link w:val="Tekstprzypisudolnego"/>
+  <w:style w:type="character" w:customStyle="1" w:styleId="FootnoteTextChar">
+    <w:name w:val="Footnote Text Char"/>
+    <w:basedOn w:val="DefaultParagraphFont"/>
+    <w:link w:val="FootnoteText"/>
     <w:uiPriority w:val="99"/>
     <w:semiHidden/>
     <w:rsid w:val="00ED4FFC"/>
@@ -8730,9 +8654,9 @@
       <w:szCs w:val="20"/>
     </w:rPr>
   </w:style>
-  <w:style w:type="character" w:styleId="Odwoanieprzypisudolnego">
+  <w:style w:type="character" w:styleId="FootnoteReference">
     <w:name w:val="footnote reference"/>
-    <w:basedOn w:val="Domylnaczcionkaakapitu"/>
+    <w:basedOn w:val="DefaultParagraphFont"/>
     <w:uiPriority w:val="99"/>
     <w:semiHidden/>
     <w:unhideWhenUsed/>
@@ -8741,9 +8665,9 @@
       <w:vertAlign w:val="superscript"/>
     </w:rPr>
   </w:style>
-  <w:style w:type="paragraph" w:styleId="Akapitzlist">
+  <w:style w:type="paragraph" w:styleId="ListParagraph">
     <w:name w:val="List Paragraph"/>
-    <w:basedOn w:val="Normalny"/>
+    <w:basedOn w:val="Normal"/>
     <w:uiPriority w:val="34"/>
     <w:qFormat/>
     <w:rsid w:val="00B1780A"/>
@@ -8752,10 +8676,10 @@
       <w:contextualSpacing/>
     </w:pPr>
   </w:style>
-  <w:style w:type="paragraph" w:styleId="HTML-wstpniesformatowany">
+  <w:style w:type="paragraph" w:styleId="HTMLPreformatted">
     <w:name w:val="HTML Preformatted"/>
-    <w:basedOn w:val="Normalny"/>
-    <w:link w:val="HTML-wstpniesformatowanyZnak"/>
+    <w:basedOn w:val="Normal"/>
+    <w:link w:val="HTMLPreformattedChar"/>
     <w:uiPriority w:val="99"/>
     <w:semiHidden/>
     <w:unhideWhenUsed/>
@@ -8788,10 +8712,10 @@
       <w:lang w:eastAsia="pl-PL"/>
     </w:rPr>
   </w:style>
-  <w:style w:type="character" w:customStyle="1" w:styleId="HTML-wstpniesformatowanyZnak">
-    <w:name w:val="HTML - wstępnie sformatowany Znak"/>
-    <w:basedOn w:val="Domylnaczcionkaakapitu"/>
-    <w:link w:val="HTML-wstpniesformatowany"/>
+  <w:style w:type="character" w:customStyle="1" w:styleId="HTMLPreformattedChar">
+    <w:name w:val="HTML Preformatted Char"/>
+    <w:basedOn w:val="DefaultParagraphFont"/>
+    <w:link w:val="HTMLPreformatted"/>
     <w:uiPriority w:val="99"/>
     <w:semiHidden/>
     <w:rsid w:val="00CD7896"/>
@@ -8802,10 +8726,10 @@
       <w:lang w:eastAsia="pl-PL"/>
     </w:rPr>
   </w:style>
-  <w:style w:type="paragraph" w:styleId="Tekstdymka">
+  <w:style w:type="paragraph" w:styleId="BalloonText">
     <w:name w:val="Balloon Text"/>
-    <w:basedOn w:val="Normalny"/>
-    <w:link w:val="TekstdymkaZnak"/>
+    <w:basedOn w:val="Normal"/>
+    <w:link w:val="BalloonTextChar"/>
     <w:uiPriority w:val="99"/>
     <w:semiHidden/>
     <w:unhideWhenUsed/>
@@ -8819,10 +8743,10 @@
       <w:szCs w:val="16"/>
     </w:rPr>
   </w:style>
-  <w:style w:type="character" w:customStyle="1" w:styleId="TekstdymkaZnak">
-    <w:name w:val="Tekst dymka Znak"/>
-    <w:basedOn w:val="Domylnaczcionkaakapitu"/>
-    <w:link w:val="Tekstdymka"/>
+  <w:style w:type="character" w:customStyle="1" w:styleId="BalloonTextChar">
+    <w:name w:val="Balloon Text Char"/>
+    <w:basedOn w:val="DefaultParagraphFont"/>
+    <w:link w:val="BalloonText"/>
     <w:uiPriority w:val="99"/>
     <w:semiHidden/>
     <w:rsid w:val="006C1A1E"/>
@@ -8832,9 +8756,9 @@
       <w:szCs w:val="16"/>
     </w:rPr>
   </w:style>
-  <w:style w:type="table" w:styleId="Tabela-Siatka">
+  <w:style w:type="table" w:styleId="TableGrid">
     <w:name w:val="Table Grid"/>
-    <w:basedOn w:val="Standardowy"/>
+    <w:basedOn w:val="TableNormal"/>
     <w:uiPriority w:val="59"/>
     <w:rsid w:val="00DF7031"/>
     <w:pPr>
@@ -8858,365 +8782,9 @@
       </w:tblCellMar>
     </w:tblPr>
   </w:style>
-  <w:style w:type="character" w:styleId="Tekstzastpczy">
+  <w:style w:type="character" w:styleId="PlaceholderText">
     <w:name w:val="Placeholder Text"/>
-    <w:basedOn w:val="Domylnaczcionkaakapitu"/>
-    <w:uiPriority w:val="99"/>
-    <w:semiHidden/>
-    <w:rsid w:val="007030D5"/>
-    <w:rPr>
-      <w:color w:val="808080"/>
-    </w:rPr>
-  </w:style>
-</w:styles>
-</file>
-
-<file path=word/stylesWithEffects.xml><?xml version="1.0" encoding="utf-8"?>
-<w:styles xmlns:wpc="http://schemas.microsoft.com/office/word/2010/wordprocessingCanvas" xmlns:mc="http://schemas.openxmlformats.org/markup-compatibility/2006" xmlns:o="urn:schemas-microsoft-com:office:office" xmlns:r="http://schemas.openxmlformats.org/officeDocument/2006/relationships" xmlns:m="http://schemas.openxmlformats.org/officeDocument/2006/math" xmlns:v="urn:schemas-microsoft-com:vml" xmlns:wp14="http://schemas.microsoft.com/office/word/2010/wordprocessingDrawing" xmlns:wp="http://schemas.openxmlformats.org/drawingml/2006/wordprocessingDrawing" xmlns:w10="urn:schemas-microsoft-com:office:word" xmlns:w="http://schemas.openxmlformats.org/wordprocessingml/2006/main" xmlns:w14="http://schemas.microsoft.com/office/word/2010/wordml" xmlns:wpg="http://schemas.microsoft.com/office/word/2010/wordprocessingGroup" xmlns:wpi="http://schemas.microsoft.com/office/word/2010/wordprocessingInk" xmlns:wne="http://schemas.microsoft.com/office/word/2006/wordml" xmlns:wps="http://schemas.microsoft.com/office/word/2010/wordprocessingShape" mc:Ignorable="w14 wp14">
-  <w:docDefaults>
-    <w:rPrDefault>
-      <w:rPr>
-        <w:rFonts w:asciiTheme="minorHAnsi" w:eastAsiaTheme="minorHAnsi" w:hAnsiTheme="minorHAnsi" w:cstheme="minorBidi"/>
-        <w:sz w:val="22"/>
-        <w:szCs w:val="22"/>
-        <w:lang w:val="pl-PL" w:eastAsia="en-US" w:bidi="ar-SA"/>
-      </w:rPr>
-    </w:rPrDefault>
-    <w:pPrDefault>
-      <w:pPr>
-        <w:spacing w:after="200" w:line="276" w:lineRule="auto"/>
-      </w:pPr>
-    </w:pPrDefault>
-  </w:docDefaults>
-  <w:latentStyles w:defLockedState="0" w:defUIPriority="99" w:defSemiHidden="1" w:defUnhideWhenUsed="1" w:defQFormat="0" w:count="267">
-    <w:lsdException w:name="Normal" w:semiHidden="0" w:uiPriority="0" w:unhideWhenUsed="0" w:qFormat="1"/>
-    <w:lsdException w:name="heading 1" w:semiHidden="0" w:uiPriority="9" w:unhideWhenUsed="0" w:qFormat="1"/>
-    <w:lsdException w:name="heading 2" w:uiPriority="9" w:qFormat="1"/>
-    <w:lsdException w:name="heading 3" w:uiPriority="9" w:qFormat="1"/>
-    <w:lsdException w:name="heading 4" w:uiPriority="9" w:qFormat="1"/>
-    <w:lsdException w:name="heading 5" w:uiPriority="9" w:qFormat="1"/>
-    <w:lsdException w:name="heading 6" w:uiPriority="9" w:qFormat="1"/>
-    <w:lsdException w:name="heading 7" w:uiPriority="9" w:qFormat="1"/>
-    <w:lsdException w:name="heading 8" w:uiPriority="9" w:qFormat="1"/>
-    <w:lsdException w:name="heading 9" w:uiPriority="9" w:qFormat="1"/>
-    <w:lsdException w:name="toc 1" w:uiPriority="39"/>
-    <w:lsdException w:name="toc 2" w:uiPriority="39"/>
-    <w:lsdException w:name="toc 3" w:uiPriority="39"/>
-    <w:lsdException w:name="toc 4" w:uiPriority="39"/>
-    <w:lsdException w:name="toc 5" w:uiPriority="39"/>
-    <w:lsdException w:name="toc 6" w:uiPriority="39"/>
-    <w:lsdException w:name="toc 7" w:uiPriority="39"/>
-    <w:lsdException w:name="toc 8" w:uiPriority="39"/>
-    <w:lsdException w:name="toc 9" w:uiPriority="39"/>
-    <w:lsdException w:name="caption" w:uiPriority="35" w:qFormat="1"/>
-    <w:lsdException w:name="Title" w:semiHidden="0" w:uiPriority="10" w:unhideWhenUsed="0" w:qFormat="1"/>
-    <w:lsdException w:name="Default Paragraph Font" w:uiPriority="1"/>
-    <w:lsdException w:name="Subtitle" w:semiHidden="0" w:uiPriority="11" w:unhideWhenUsed="0" w:qFormat="1"/>
-    <w:lsdException w:name="Strong" w:semiHidden="0" w:uiPriority="22" w:unhideWhenUsed="0" w:qFormat="1"/>
-    <w:lsdException w:name="Emphasis" w:semiHidden="0" w:uiPriority="20" w:unhideWhenUsed="0" w:qFormat="1"/>
-    <w:lsdException w:name="Table Grid" w:semiHidden="0" w:uiPriority="59" w:unhideWhenUsed="0"/>
-    <w:lsdException w:name="Placeholder Text" w:unhideWhenUsed="0"/>
-    <w:lsdException w:name="No Spacing" w:semiHidden="0" w:uiPriority="1" w:unhideWhenUsed="0" w:qFormat="1"/>
-    <w:lsdException w:name="Light Shading" w:semiHidden="0" w:uiPriority="60" w:unhideWhenUsed="0"/>
-    <w:lsdException w:name="Light List" w:semiHidden="0" w:uiPriority="61" w:unhideWhenUsed="0"/>
-    <w:lsdException w:name="Light Grid" w:semiHidden="0" w:uiPriority="62" w:unhideWhenUsed="0"/>
-    <w:lsdException w:name="Medium Shading 1" w:semiHidden="0" w:uiPriority="63" w:unhideWhenUsed="0"/>
-    <w:lsdException w:name="Medium Shading 2" w:semiHidden="0" w:uiPriority="64" w:unhideWhenUsed="0"/>
-    <w:lsdException w:name="Medium List 1" w:semiHidden="0" w:uiPriority="65" w:unhideWhenUsed="0"/>
-    <w:lsdException w:name="Medium List 2" w:semiHidden="0" w:uiPriority="66" w:unhideWhenUsed="0"/>
-    <w:lsdException w:name="Medium Grid 1" w:semiHidden="0" w:uiPriority="67" w:unhideWhenUsed="0"/>
-    <w:lsdException w:name="Medium Grid 2" w:semiHidden="0" w:uiPriority="68" w:unhideWhenUsed="0"/>
-    <w:lsdException w:name="Medium Grid 3" w:semiHidden="0" w:uiPriority="69" w:unhideWhenUsed="0"/>
-    <w:lsdException w:name="Dark List" w:semiHidden="0" w:uiPriority="70" w:unhideWhenUsed="0"/>
-    <w:lsdException w:name="Colorful Shading" w:semiHidden="0" w:uiPriority="71" w:unhideWhenUsed="0"/>
-    <w:lsdException w:name="Colorful List" w:semiHidden="0" w:uiPriority="72" w:unhideWhenUsed="0"/>
-    <w:lsdException w:name="Colorful Grid" w:semiHidden="0" w:uiPriority="73" w:unhideWhenUsed="0"/>
-    <w:lsdException w:name="Light Shading Accent 1" w:semiHidden="0" w:uiPriority="60" w:unhideWhenUsed="0"/>
-    <w:lsdException w:name="Light List Accent 1" w:semiHidden="0" w:uiPriority="61" w:unhideWhenUsed="0"/>
-    <w:lsdException w:name="Light Grid Accent 1" w:semiHidden="0" w:uiPriority="62" w:unhideWhenUsed="0"/>
-    <w:lsdException w:name="Medium Shading 1 Accent 1" w:semiHidden="0" w:uiPriority="63" w:unhideWhenUsed="0"/>
-    <w:lsdException w:name="Medium Shading 2 Accent 1" w:semiHidden="0" w:uiPriority="64" w:unhideWhenUsed="0"/>
-    <w:lsdException w:name="Medium List 1 Accent 1" w:semiHidden="0" w:uiPriority="65" w:unhideWhenUsed="0"/>
-    <w:lsdException w:name="Revision" w:unhideWhenUsed="0"/>
-    <w:lsdException w:name="List Paragraph" w:semiHidden="0" w:uiPriority="34" w:unhideWhenUsed="0" w:qFormat="1"/>
-    <w:lsdException w:name="Quote" w:semiHidden="0" w:uiPriority="29" w:unhideWhenUsed="0" w:qFormat="1"/>
-    <w:lsdException w:name="Intense Quote" w:semiHidden="0" w:uiPriority="30" w:unhideWhenUsed="0" w:qFormat="1"/>
-    <w:lsdException w:name="Medium List 2 Accent 1" w:semiHidden="0" w:uiPriority="66" w:unhideWhenUsed="0"/>
-    <w:lsdException w:name="Medium Grid 1 Accent 1" w:semiHidden="0" w:uiPriority="67" w:unhideWhenUsed="0"/>
-    <w:lsdException w:name="Medium Grid 2 Accent 1" w:semiHidden="0" w:uiPriority="68" w:unhideWhenUsed="0"/>
-    <w:lsdException w:name="Medium Grid 3 Accent 1" w:semiHidden="0" w:uiPriority="69" w:unhideWhenUsed="0"/>
-    <w:lsdException w:name="Dark List Accent 1" w:semiHidden="0" w:uiPriority="70" w:unhideWhenUsed="0"/>
-    <w:lsdException w:name="Colorful Shading Accent 1" w:semiHidden="0" w:uiPriority="71" w:unhideWhenUsed="0"/>
-    <w:lsdException w:name="Colorful List Accent 1" w:semiHidden="0" w:uiPriority="72" w:unhideWhenUsed="0"/>
-    <w:lsdException w:name="Colorful Grid Accent 1" w:semiHidden="0" w:uiPriority="73" w:unhideWhenUsed="0"/>
-    <w:lsdException w:name="Light Shading Accent 2" w:semiHidden="0" w:uiPriority="60" w:unhideWhenUsed="0"/>
-    <w:lsdException w:name="Light List Accent 2" w:semiHidden="0" w:uiPriority="61" w:unhideWhenUsed="0"/>
-    <w:lsdException w:name="Light Grid Accent 2" w:semiHidden="0" w:uiPriority="62" w:unhideWhenUsed="0"/>
-    <w:lsdException w:name="Medium Shading 1 Accent 2" w:semiHidden="0" w:uiPriority="63" w:unhideWhenUsed="0"/>
-    <w:lsdException w:name="Medium Shading 2 Accent 2" w:semiHidden="0" w:uiPriority="64" w:unhideWhenUsed="0"/>
-    <w:lsdException w:name="Medium List 1 Accent 2" w:semiHidden="0" w:uiPriority="65" w:unhideWhenUsed="0"/>
-    <w:lsdException w:name="Medium List 2 Accent 2" w:semiHidden="0" w:uiPriority="66" w:unhideWhenUsed="0"/>
-    <w:lsdException w:name="Medium Grid 1 Accent 2" w:semiHidden="0" w:uiPriority="67" w:unhideWhenUsed="0"/>
-    <w:lsdException w:name="Medium Grid 2 Accent 2" w:semiHidden="0" w:uiPriority="68" w:unhideWhenUsed="0"/>
-    <w:lsdException w:name="Medium Grid 3 Accent 2" w:semiHidden="0" w:uiPriority="69" w:unhideWhenUsed="0"/>
-    <w:lsdException w:name="Dark List Accent 2" w:semiHidden="0" w:uiPriority="70" w:unhideWhenUsed="0"/>
-    <w:lsdException w:name="Colorful Shading Accent 2" w:semiHidden="0" w:uiPriority="71" w:unhideWhenUsed="0"/>
-    <w:lsdException w:name="Colorful List Accent 2" w:semiHidden="0" w:uiPriority="72" w:unhideWhenUsed="0"/>
-    <w:lsdException w:name="Colorful Grid Accent 2" w:semiHidden="0" w:uiPriority="73" w:unhideWhenUsed="0"/>
-    <w:lsdException w:name="Light Shading Accent 3" w:semiHidden="0" w:uiPriority="60" w:unhideWhenUsed="0"/>
-    <w:lsdException w:name="Light List Accent 3" w:semiHidden="0" w:uiPriority="61" w:unhideWhenUsed="0"/>
-    <w:lsdException w:name="Light Grid Accent 3" w:semiHidden="0" w:uiPriority="62" w:unhideWhenUsed="0"/>
-    <w:lsdException w:name="Medium Shading 1 Accent 3" w:semiHidden="0" w:uiPriority="63" w:unhideWhenUsed="0"/>
-    <w:lsdException w:name="Medium Shading 2 Accent 3" w:semiHidden="0" w:uiPriority="64" w:unhideWhenUsed="0"/>
-    <w:lsdException w:name="Medium List 1 Accent 3" w:semiHidden="0" w:uiPriority="65" w:unhideWhenUsed="0"/>
-    <w:lsdException w:name="Medium List 2 Accent 3" w:semiHidden="0" w:uiPriority="66" w:unhideWhenUsed="0"/>
-    <w:lsdException w:name="Medium Grid 1 Accent 3" w:semiHidden="0" w:uiPriority="67" w:unhideWhenUsed="0"/>
-    <w:lsdException w:name="Medium Grid 2 Accent 3" w:semiHidden="0" w:uiPriority="68" w:unhideWhenUsed="0"/>
-    <w:lsdException w:name="Medium Grid 3 Accent 3" w:semiHidden="0" w:uiPriority="69" w:unhideWhenUsed="0"/>
-    <w:lsdException w:name="Dark List Accent 3" w:semiHidden="0" w:uiPriority="70" w:unhideWhenUsed="0"/>
-    <w:lsdException w:name="Colorful Shading Accent 3" w:semiHidden="0" w:uiPriority="71" w:unhideWhenUsed="0"/>
-    <w:lsdException w:name="Colorful List Accent 3" w:semiHidden="0" w:uiPriority="72" w:unhideWhenUsed="0"/>
-    <w:lsdException w:name="Colorful Grid Accent 3" w:semiHidden="0" w:uiPriority="73" w:unhideWhenUsed="0"/>
-    <w:lsdException w:name="Light Shading Accent 4" w:semiHidden="0" w:uiPriority="60" w:unhideWhenUsed="0"/>
-    <w:lsdException w:name="Light List Accent 4" w:semiHidden="0" w:uiPriority="61" w:unhideWhenUsed="0"/>
-    <w:lsdException w:name="Light Grid Accent 4" w:semiHidden="0" w:uiPriority="62" w:unhideWhenUsed="0"/>
-    <w:lsdException w:name="Medium Shading 1 Accent 4" w:semiHidden="0" w:uiPriority="63" w:unhideWhenUsed="0"/>
-    <w:lsdException w:name="Medium Shading 2 Accent 4" w:semiHidden="0" w:uiPriority="64" w:unhideWhenUsed="0"/>
-    <w:lsdException w:name="Medium List 1 Accent 4" w:semiHidden="0" w:uiPriority="65" w:unhideWhenUsed="0"/>
-    <w:lsdException w:name="Medium List 2 Accent 4" w:semiHidden="0" w:uiPriority="66" w:unhideWhenUsed="0"/>
-    <w:lsdException w:name="Medium Grid 1 Accent 4" w:semiHidden="0" w:uiPriority="67" w:unhideWhenUsed="0"/>
-    <w:lsdException w:name="Medium Grid 2 Accent 4" w:semiHidden="0" w:uiPriority="68" w:unhideWhenUsed="0"/>
-    <w:lsdException w:name="Medium Grid 3 Accent 4" w:semiHidden="0" w:uiPriority="69" w:unhideWhenUsed="0"/>
-    <w:lsdException w:name="Dark List Accent 4" w:semiHidden="0" w:uiPriority="70" w:unhideWhenUsed="0"/>
-    <w:lsdException w:name="Colorful Shading Accent 4" w:semiHidden="0" w:uiPriority="71" w:unhideWhenUsed="0"/>
-    <w:lsdException w:name="Colorful List Accent 4" w:semiHidden="0" w:uiPriority="72" w:unhideWhenUsed="0"/>
-    <w:lsdException w:name="Colorful Grid Accent 4" w:semiHidden="0" w:uiPriority="73" w:unhideWhenUsed="0"/>
-    <w:lsdException w:name="Light Shading Accent 5" w:semiHidden="0" w:uiPriority="60" w:unhideWhenUsed="0"/>
-    <w:lsdException w:name="Light List Accent 5" w:semiHidden="0" w:uiPriority="61" w:unhideWhenUsed="0"/>
-    <w:lsdException w:name="Light Grid Accent 5" w:semiHidden="0" w:uiPriority="62" w:unhideWhenUsed="0"/>
-    <w:lsdException w:name="Medium Shading 1 Accent 5" w:semiHidden="0" w:uiPriority="63" w:unhideWhenUsed="0"/>
-    <w:lsdException w:name="Medium Shading 2 Accent 5" w:semiHidden="0" w:uiPriority="64" w:unhideWhenUsed="0"/>
-    <w:lsdException w:name="Medium List 1 Accent 5" w:semiHidden="0" w:uiPriority="65" w:unhideWhenUsed="0"/>
-    <w:lsdException w:name="Medium List 2 Accent 5" w:semiHidden="0" w:uiPriority="66" w:unhideWhenUsed="0"/>
-    <w:lsdException w:name="Medium Grid 1 Accent 5" w:semiHidden="0" w:uiPriority="67" w:unhideWhenUsed="0"/>
-    <w:lsdException w:name="Medium Grid 2 Accent 5" w:semiHidden="0" w:uiPriority="68" w:unhideWhenUsed="0"/>
-    <w:lsdException w:name="Medium Grid 3 Accent 5" w:semiHidden="0" w:uiPriority="69" w:unhideWhenUsed="0"/>
-    <w:lsdException w:name="Dark List Accent 5" w:semiHidden="0" w:uiPriority="70" w:unhideWhenUsed="0"/>
-    <w:lsdException w:name="Colorful Shading Accent 5" w:semiHidden="0" w:uiPriority="71" w:unhideWhenUsed="0"/>
-    <w:lsdException w:name="Colorful List Accent 5" w:semiHidden="0" w:uiPriority="72" w:unhideWhenUsed="0"/>
-    <w:lsdException w:name="Colorful Grid Accent 5" w:semiHidden="0" w:uiPriority="73" w:unhideWhenUsed="0"/>
-    <w:lsdException w:name="Light Shading Accent 6" w:semiHidden="0" w:uiPriority="60" w:unhideWhenUsed="0"/>
-    <w:lsdException w:name="Light List Accent 6" w:semiHidden="0" w:uiPriority="61" w:unhideWhenUsed="0"/>
-    <w:lsdException w:name="Light Grid Accent 6" w:semiHidden="0" w:uiPriority="62" w:unhideWhenUsed="0"/>
-    <w:lsdException w:name="Medium Shading 1 Accent 6" w:semiHidden="0" w:uiPriority="63" w:unhideWhenUsed="0"/>
-    <w:lsdException w:name="Medium Shading 2 Accent 6" w:semiHidden="0" w:uiPriority="64" w:unhideWhenUsed="0"/>
-    <w:lsdException w:name="Medium List 1 Accent 6" w:semiHidden="0" w:uiPriority="65" w:unhideWhenUsed="0"/>
-    <w:lsdException w:name="Medium List 2 Accent 6" w:semiHidden="0" w:uiPriority="66" w:unhideWhenUsed="0"/>
-    <w:lsdException w:name="Medium Grid 1 Accent 6" w:semiHidden="0" w:uiPriority="67" w:unhideWhenUsed="0"/>
-    <w:lsdException w:name="Medium Grid 2 Accent 6" w:semiHidden="0" w:uiPriority="68" w:unhideWhenUsed="0"/>
-    <w:lsdException w:name="Medium Grid 3 Accent 6" w:semiHidden="0" w:uiPriority="69" w:unhideWhenUsed="0"/>
-    <w:lsdException w:name="Dark List Accent 6" w:semiHidden="0" w:uiPriority="70" w:unhideWhenUsed="0"/>
-    <w:lsdException w:name="Colorful Shading Accent 6" w:semiHidden="0" w:uiPriority="71" w:unhideWhenUsed="0"/>
-    <w:lsdException w:name="Colorful List Accent 6" w:semiHidden="0" w:uiPriority="72" w:unhideWhenUsed="0"/>
-    <w:lsdException w:name="Colorful Grid Accent 6" w:semiHidden="0" w:uiPriority="73" w:unhideWhenUsed="0"/>
-    <w:lsdException w:name="Subtle Emphasis" w:semiHidden="0" w:uiPriority="19" w:unhideWhenUsed="0" w:qFormat="1"/>
-    <w:lsdException w:name="Intense Emphasis" w:semiHidden="0" w:uiPriority="21" w:unhideWhenUsed="0" w:qFormat="1"/>
-    <w:lsdException w:name="Subtle Reference" w:semiHidden="0" w:uiPriority="31" w:unhideWhenUsed="0" w:qFormat="1"/>
-    <w:lsdException w:name="Intense Reference" w:semiHidden="0" w:uiPriority="32" w:unhideWhenUsed="0" w:qFormat="1"/>
-    <w:lsdException w:name="Book Title" w:semiHidden="0" w:uiPriority="33" w:unhideWhenUsed="0" w:qFormat="1"/>
-    <w:lsdException w:name="Bibliography" w:uiPriority="37"/>
-    <w:lsdException w:name="TOC Heading" w:uiPriority="39" w:qFormat="1"/>
-  </w:latentStyles>
-  <w:style w:type="paragraph" w:default="1" w:styleId="Normalny">
-    <w:name w:val="Normal"/>
-    <w:qFormat/>
-  </w:style>
-  <w:style w:type="character" w:default="1" w:styleId="Domylnaczcionkaakapitu">
-    <w:name w:val="Default Paragraph Font"/>
-    <w:uiPriority w:val="1"/>
-    <w:semiHidden/>
-    <w:unhideWhenUsed/>
-  </w:style>
-  <w:style w:type="table" w:default="1" w:styleId="Standardowy">
-    <w:name w:val="Normal Table"/>
-    <w:uiPriority w:val="99"/>
-    <w:semiHidden/>
-    <w:unhideWhenUsed/>
-    <w:tblPr>
-      <w:tblInd w:w="0" w:type="dxa"/>
-      <w:tblCellMar>
-        <w:top w:w="0" w:type="dxa"/>
-        <w:left w:w="108" w:type="dxa"/>
-        <w:bottom w:w="0" w:type="dxa"/>
-        <w:right w:w="108" w:type="dxa"/>
-      </w:tblCellMar>
-    </w:tblPr>
-  </w:style>
-  <w:style w:type="numbering" w:default="1" w:styleId="Bezlisty">
-    <w:name w:val="No List"/>
-    <w:uiPriority w:val="99"/>
-    <w:semiHidden/>
-    <w:unhideWhenUsed/>
-  </w:style>
-  <w:style w:type="paragraph" w:styleId="Tekstprzypisudolnego">
-    <w:name w:val="footnote text"/>
-    <w:basedOn w:val="Normalny"/>
-    <w:link w:val="TekstprzypisudolnegoZnak"/>
-    <w:uiPriority w:val="99"/>
-    <w:semiHidden/>
-    <w:unhideWhenUsed/>
-    <w:rsid w:val="00ED4FFC"/>
-    <w:pPr>
-      <w:spacing w:after="0" w:line="240" w:lineRule="auto"/>
-    </w:pPr>
-    <w:rPr>
-      <w:sz w:val="20"/>
-      <w:szCs w:val="20"/>
-    </w:rPr>
-  </w:style>
-  <w:style w:type="character" w:customStyle="1" w:styleId="TekstprzypisudolnegoZnak">
-    <w:name w:val="Tekst przypisu dolnego Znak"/>
-    <w:basedOn w:val="Domylnaczcionkaakapitu"/>
-    <w:link w:val="Tekstprzypisudolnego"/>
-    <w:uiPriority w:val="99"/>
-    <w:semiHidden/>
-    <w:rsid w:val="00ED4FFC"/>
-    <w:rPr>
-      <w:sz w:val="20"/>
-      <w:szCs w:val="20"/>
-    </w:rPr>
-  </w:style>
-  <w:style w:type="character" w:styleId="Odwoanieprzypisudolnego">
-    <w:name w:val="footnote reference"/>
-    <w:basedOn w:val="Domylnaczcionkaakapitu"/>
-    <w:uiPriority w:val="99"/>
-    <w:semiHidden/>
-    <w:unhideWhenUsed/>
-    <w:rsid w:val="00ED4FFC"/>
-    <w:rPr>
-      <w:vertAlign w:val="superscript"/>
-    </w:rPr>
-  </w:style>
-  <w:style w:type="paragraph" w:styleId="Akapitzlist">
-    <w:name w:val="List Paragraph"/>
-    <w:basedOn w:val="Normalny"/>
-    <w:uiPriority w:val="34"/>
-    <w:qFormat/>
-    <w:rsid w:val="00B1780A"/>
-    <w:pPr>
-      <w:ind w:left="720"/>
-      <w:contextualSpacing/>
-    </w:pPr>
-  </w:style>
-  <w:style w:type="paragraph" w:styleId="HTML-wstpniesformatowany">
-    <w:name w:val="HTML Preformatted"/>
-    <w:basedOn w:val="Normalny"/>
-    <w:link w:val="HTML-wstpniesformatowanyZnak"/>
-    <w:uiPriority w:val="99"/>
-    <w:semiHidden/>
-    <w:unhideWhenUsed/>
-    <w:rsid w:val="00CD7896"/>
-    <w:pPr>
-      <w:tabs>
-        <w:tab w:val="left" w:pos="916"/>
-        <w:tab w:val="left" w:pos="1832"/>
-        <w:tab w:val="left" w:pos="2748"/>
-        <w:tab w:val="left" w:pos="3664"/>
-        <w:tab w:val="left" w:pos="4580"/>
-        <w:tab w:val="left" w:pos="5496"/>
-        <w:tab w:val="left" w:pos="6412"/>
-        <w:tab w:val="left" w:pos="7328"/>
-        <w:tab w:val="left" w:pos="8244"/>
-        <w:tab w:val="left" w:pos="9160"/>
-        <w:tab w:val="left" w:pos="10076"/>
-        <w:tab w:val="left" w:pos="10992"/>
-        <w:tab w:val="left" w:pos="11908"/>
-        <w:tab w:val="left" w:pos="12824"/>
-        <w:tab w:val="left" w:pos="13740"/>
-        <w:tab w:val="left" w:pos="14656"/>
-      </w:tabs>
-      <w:spacing w:after="0" w:line="240" w:lineRule="auto"/>
-    </w:pPr>
-    <w:rPr>
-      <w:rFonts w:ascii="Courier New" w:eastAsia="Times New Roman" w:hAnsi="Courier New" w:cs="Courier New"/>
-      <w:sz w:val="20"/>
-      <w:szCs w:val="20"/>
-      <w:lang w:eastAsia="pl-PL"/>
-    </w:rPr>
-  </w:style>
-  <w:style w:type="character" w:customStyle="1" w:styleId="HTML-wstpniesformatowanyZnak">
-    <w:name w:val="HTML - wstępnie sformatowany Znak"/>
-    <w:basedOn w:val="Domylnaczcionkaakapitu"/>
-    <w:link w:val="HTML-wstpniesformatowany"/>
-    <w:uiPriority w:val="99"/>
-    <w:semiHidden/>
-    <w:rsid w:val="00CD7896"/>
-    <w:rPr>
-      <w:rFonts w:ascii="Courier New" w:eastAsia="Times New Roman" w:hAnsi="Courier New" w:cs="Courier New"/>
-      <w:sz w:val="20"/>
-      <w:szCs w:val="20"/>
-      <w:lang w:eastAsia="pl-PL"/>
-    </w:rPr>
-  </w:style>
-  <w:style w:type="paragraph" w:styleId="Tekstdymka">
-    <w:name w:val="Balloon Text"/>
-    <w:basedOn w:val="Normalny"/>
-    <w:link w:val="TekstdymkaZnak"/>
-    <w:uiPriority w:val="99"/>
-    <w:semiHidden/>
-    <w:unhideWhenUsed/>
-    <w:rsid w:val="006C1A1E"/>
-    <w:pPr>
-      <w:spacing w:after="0" w:line="240" w:lineRule="auto"/>
-    </w:pPr>
-    <w:rPr>
-      <w:rFonts w:ascii="Tahoma" w:hAnsi="Tahoma" w:cs="Tahoma"/>
-      <w:sz w:val="16"/>
-      <w:szCs w:val="16"/>
-    </w:rPr>
-  </w:style>
-  <w:style w:type="character" w:customStyle="1" w:styleId="TekstdymkaZnak">
-    <w:name w:val="Tekst dymka Znak"/>
-    <w:basedOn w:val="Domylnaczcionkaakapitu"/>
-    <w:link w:val="Tekstdymka"/>
-    <w:uiPriority w:val="99"/>
-    <w:semiHidden/>
-    <w:rsid w:val="006C1A1E"/>
-    <w:rPr>
-      <w:rFonts w:ascii="Tahoma" w:hAnsi="Tahoma" w:cs="Tahoma"/>
-      <w:sz w:val="16"/>
-      <w:szCs w:val="16"/>
-    </w:rPr>
-  </w:style>
-  <w:style w:type="table" w:styleId="Tabela-Siatka">
-    <w:name w:val="Table Grid"/>
-    <w:basedOn w:val="Standardowy"/>
-    <w:uiPriority w:val="59"/>
-    <w:rsid w:val="00DF7031"/>
-    <w:pPr>
-      <w:spacing w:after="0" w:line="240" w:lineRule="auto"/>
-    </w:pPr>
-    <w:tblPr>
-      <w:tblInd w:w="0" w:type="dxa"/>
-      <w:tblBorders>
-        <w:top w:val="single" w:sz="4" w:space="0" w:color="auto"/>
-        <w:left w:val="single" w:sz="4" w:space="0" w:color="auto"/>
-        <w:bottom w:val="single" w:sz="4" w:space="0" w:color="auto"/>
-        <w:right w:val="single" w:sz="4" w:space="0" w:color="auto"/>
-        <w:insideH w:val="single" w:sz="4" w:space="0" w:color="auto"/>
-        <w:insideV w:val="single" w:sz="4" w:space="0" w:color="auto"/>
-      </w:tblBorders>
-      <w:tblCellMar>
-        <w:top w:w="0" w:type="dxa"/>
-        <w:left w:w="108" w:type="dxa"/>
-        <w:bottom w:w="0" w:type="dxa"/>
-        <w:right w:w="108" w:type="dxa"/>
-      </w:tblCellMar>
-    </w:tblPr>
-  </w:style>
-  <w:style w:type="character" w:styleId="Tekstzastpczy">
-    <w:name w:val="Placeholder Text"/>
-    <w:basedOn w:val="Domylnaczcionkaakapitu"/>
+    <w:basedOn w:val="DefaultParagraphFont"/>
     <w:uiPriority w:val="99"/>
     <w:semiHidden/>
     <w:rsid w:val="007030D5"/>
@@ -9517,7 +9085,7 @@
 </file>
 
 <file path=customXml/itemProps1.xml><?xml version="1.0" encoding="utf-8"?>
-<ds:datastoreItem xmlns:ds="http://schemas.openxmlformats.org/officeDocument/2006/customXml" ds:itemID="{1B4F17EC-41BF-45DC-93CB-325A34313B0B}">
+<ds:datastoreItem xmlns:ds="http://schemas.openxmlformats.org/officeDocument/2006/customXml" ds:itemID="{83B48FD5-5A34-40A7-BAD8-2389ED3BF019}">
   <ds:schemaRefs>
     <ds:schemaRef ds:uri="http://schemas.openxmlformats.org/officeDocument/2006/bibliography"/>
   </ds:schemaRefs>

</xml_diff>